<commit_message>
Update Sprint 4 - Final
</commit_message>
<xml_diff>
--- a/Documentation/RapportFinalProjet.docx
+++ b/Documentation/RapportFinalProjet.docx
@@ -1,6 +1,6 @@
 
 <file path=word/document.xml><?xml version="1.0" encoding="utf-8"?>
-<w:document xmlns:wpc="http://schemas.microsoft.com/office/word/2010/wordprocessingCanvas" xmlns:cx="http://schemas.microsoft.com/office/drawing/2014/chartex" xmlns:cx1="http://schemas.microsoft.com/office/drawing/2015/9/8/chartex" xmlns:cx2="http://schemas.microsoft.com/office/drawing/2015/10/21/chartex" xmlns:cx3="http://schemas.microsoft.com/office/drawing/2016/5/9/chartex" xmlns:cx4="http://schemas.microsoft.com/office/drawing/2016/5/10/chartex" xmlns:cx5="http://schemas.microsoft.com/office/drawing/2016/5/11/chartex" xmlns:cx6="http://schemas.microsoft.com/office/drawing/2016/5/12/chartex" xmlns:cx7="http://schemas.microsoft.com/office/drawing/2016/5/13/chartex" xmlns:cx8="http://schemas.microsoft.com/office/drawing/2016/5/14/chartex" xmlns:mc="http://schemas.openxmlformats.org/markup-compatibility/2006" xmlns:aink="http://schemas.microsoft.com/office/drawing/2016/ink" xmlns:am3d="http://schemas.microsoft.com/office/drawing/2017/model3d" xmlns:o="urn:schemas-microsoft-com:office:office" xmlns:r="http://schemas.openxmlformats.org/officeDocument/2006/relationships" xmlns:m="http://schemas.openxmlformats.org/officeDocument/2006/math" xmlns:v="urn:schemas-microsoft-com:vml" xmlns:wp14="http://schemas.microsoft.com/office/word/2010/wordprocessingDrawing" xmlns:wp="http://schemas.openxmlformats.org/drawingml/2006/wordprocessingDrawing" xmlns:w10="urn:schemas-microsoft-com:office:word" xmlns:w="http://schemas.openxmlformats.org/wordprocessingml/2006/main" xmlns:w14="http://schemas.microsoft.com/office/word/2010/wordml" xmlns:w15="http://schemas.microsoft.com/office/word/2012/wordml" xmlns:w16cid="http://schemas.microsoft.com/office/word/2016/wordml/cid" xmlns:w16se="http://schemas.microsoft.com/office/word/2015/wordml/symex" xmlns:wpg="http://schemas.microsoft.com/office/word/2010/wordprocessingGroup" xmlns:wpi="http://schemas.microsoft.com/office/word/2010/wordprocessingInk" xmlns:wne="http://schemas.microsoft.com/office/word/2006/wordml" xmlns:wps="http://schemas.microsoft.com/office/word/2010/wordprocessingShape" mc:Ignorable="w14 w15 w16se w16cid wp14">
+<w:document xmlns:wpc="http://schemas.microsoft.com/office/word/2010/wordprocessingCanvas" xmlns:cx="http://schemas.microsoft.com/office/drawing/2014/chartex" xmlns:cx1="http://schemas.microsoft.com/office/drawing/2015/9/8/chartex" xmlns:cx2="http://schemas.microsoft.com/office/drawing/2015/10/21/chartex" xmlns:cx3="http://schemas.microsoft.com/office/drawing/2016/5/9/chartex" xmlns:cx4="http://schemas.microsoft.com/office/drawing/2016/5/10/chartex" xmlns:cx5="http://schemas.microsoft.com/office/drawing/2016/5/11/chartex" xmlns:cx6="http://schemas.microsoft.com/office/drawing/2016/5/12/chartex" xmlns:cx7="http://schemas.microsoft.com/office/drawing/2016/5/13/chartex" xmlns:cx8="http://schemas.microsoft.com/office/drawing/2016/5/14/chartex" xmlns:mc="http://schemas.openxmlformats.org/markup-compatibility/2006" xmlns:aink="http://schemas.microsoft.com/office/drawing/2016/ink" xmlns:am3d="http://schemas.microsoft.com/office/drawing/2017/model3d" xmlns:o="urn:schemas-microsoft-com:office:office" xmlns:r="http://schemas.openxmlformats.org/officeDocument/2006/relationships" xmlns:m="http://schemas.openxmlformats.org/officeDocument/2006/math" xmlns:v="urn:schemas-microsoft-com:vml" xmlns:wp14="http://schemas.microsoft.com/office/word/2010/wordprocessingDrawing" xmlns:wp="http://schemas.openxmlformats.org/drawingml/2006/wordprocessingDrawing" xmlns:w10="urn:schemas-microsoft-com:office:word" xmlns:w="http://schemas.openxmlformats.org/wordprocessingml/2006/main" xmlns:w14="http://schemas.microsoft.com/office/word/2010/wordml" xmlns:w15="http://schemas.microsoft.com/office/word/2012/wordml" xmlns:w16cex="http://schemas.microsoft.com/office/word/2018/wordml/cex" xmlns:w16cid="http://schemas.microsoft.com/office/word/2016/wordml/cid" xmlns:w16="http://schemas.microsoft.com/office/word/2018/wordml" xmlns:w16se="http://schemas.microsoft.com/office/word/2015/wordml/symex" xmlns:wpg="http://schemas.microsoft.com/office/word/2010/wordprocessingGroup" xmlns:wpi="http://schemas.microsoft.com/office/word/2010/wordprocessingInk" xmlns:wne="http://schemas.microsoft.com/office/word/2006/wordml" xmlns:wps="http://schemas.microsoft.com/office/word/2010/wordprocessingShape" mc:Ignorable="w14 w15 w16se w16cid w16 w16cex wp14">
   <w:body>
     <w:p>
       <w:pPr>
@@ -463,7 +463,23 @@
           <w:sz w:val="24"/>
           <w:szCs w:val="24"/>
         </w:rPr>
-        <w:t xml:space="preserve"> : Balestrieri </w:t>
+        <w:t xml:space="preserve"> : </w:t>
+      </w:r>
+      <w:proofErr w:type="spellStart"/>
+      <w:r>
+        <w:rPr>
+          <w:sz w:val="24"/>
+          <w:szCs w:val="24"/>
+        </w:rPr>
+        <w:t>Balestrieri</w:t>
+      </w:r>
+      <w:proofErr w:type="spellEnd"/>
+      <w:r>
+        <w:rPr>
+          <w:sz w:val="24"/>
+          <w:szCs w:val="24"/>
+        </w:rPr>
+        <w:t xml:space="preserve"> </w:t>
       </w:r>
       <w:r>
         <w:rPr>
@@ -505,12 +521,21 @@
         </w:rPr>
         <w:t xml:space="preserve">Professeur : </w:t>
       </w:r>
+      <w:proofErr w:type="spellStart"/>
       <w:r>
         <w:rPr>
           <w:sz w:val="24"/>
           <w:szCs w:val="24"/>
         </w:rPr>
-        <w:t>Lachaize Patrick</w:t>
+        <w:t>Lachaize</w:t>
+      </w:r>
+      <w:proofErr w:type="spellEnd"/>
+      <w:r>
+        <w:rPr>
+          <w:sz w:val="24"/>
+          <w:szCs w:val="24"/>
+        </w:rPr>
+        <w:t xml:space="preserve"> Patrick</w:t>
       </w:r>
     </w:p>
     <w:p>
@@ -2149,8 +2174,13 @@
         <w:t>La programmation réseau</w:t>
       </w:r>
       <w:r>
-        <w:t xml:space="preserve"> &amp; multi-threads</w:t>
-      </w:r>
+        <w:t xml:space="preserve"> &amp; </w:t>
+      </w:r>
+      <w:proofErr w:type="spellStart"/>
+      <w:r>
+        <w:t>multi-threads</w:t>
+      </w:r>
+      <w:proofErr w:type="spellEnd"/>
     </w:p>
     <w:p>
       <w:pPr>
@@ -2173,7 +2203,15 @@
         </w:numPr>
       </w:pPr>
       <w:r>
-        <w:t xml:space="preserve">La gestion de projet avec IceScrum </w:t>
+        <w:t xml:space="preserve">La gestion de projet avec </w:t>
+      </w:r>
+      <w:proofErr w:type="spellStart"/>
+      <w:r>
+        <w:t>IceScrum</w:t>
+      </w:r>
+      <w:proofErr w:type="spellEnd"/>
+      <w:r>
+        <w:t xml:space="preserve"> </w:t>
       </w:r>
     </w:p>
     <w:p>
@@ -2205,7 +2243,15 @@
     </w:p>
     <w:p>
       <w:r>
-        <w:t xml:space="preserve">Le projet a été divisé en 4 sprints avec à chaque fois un entretien avec le « Project Owner » pour la validation des étapes. </w:t>
+        <w:t xml:space="preserve">Le projet a été divisé en 4 sprints avec à chaque fois un entretien avec le « Project </w:t>
+      </w:r>
+      <w:proofErr w:type="spellStart"/>
+      <w:r>
+        <w:t>Owner</w:t>
+      </w:r>
+      <w:proofErr w:type="spellEnd"/>
+      <w:r>
+        <w:t xml:space="preserve"> » pour la validation des étapes. </w:t>
       </w:r>
     </w:p>
     <w:p>
@@ -2291,7 +2337,15 @@
       <w:bookmarkStart w:id="3" w:name="_Toc42700916"/>
       <w:r>
         <w:lastRenderedPageBreak/>
-        <w:t>Règles du jeu « Poker Texas Hold’em »</w:t>
+        <w:t xml:space="preserve">Règles du jeu « Poker Texas </w:t>
+      </w:r>
+      <w:proofErr w:type="spellStart"/>
+      <w:r>
+        <w:t>Hold’em</w:t>
+      </w:r>
+      <w:proofErr w:type="spellEnd"/>
+      <w:r>
+        <w:t> »</w:t>
       </w:r>
       <w:bookmarkEnd w:id="2"/>
       <w:bookmarkEnd w:id="3"/>
@@ -2367,7 +2421,23 @@
           <w:i/>
           <w:iCs/>
         </w:rPr>
-        <w:t>« Pour commencer, vous devez désigner un donneur, afin de le distinguer des autres, le bouton doit être placé sur la table à côté de ce joueur. Le donneur est en charge de distribuer les cartes. A chaque tour, le donneur change dans le sens des aiguilles d’une montre.</w:t>
+        <w:t xml:space="preserve">« Pour commencer, vous devez désigner un donneur, afin de le distinguer des autres, le bouton doit être placé sur la table à côté de ce joueur. Le donneur </w:t>
+      </w:r>
+      <w:proofErr w:type="gramStart"/>
+      <w:r>
+        <w:rPr>
+          <w:i/>
+          <w:iCs/>
+        </w:rPr>
+        <w:t>est en charge</w:t>
+      </w:r>
+      <w:proofErr w:type="gramEnd"/>
+      <w:r>
+        <w:rPr>
+          <w:i/>
+          <w:iCs/>
+        </w:rPr>
+        <w:t xml:space="preserve"> de distribuer les cartes. A chaque tour, le donneur change dans le sens des aiguilles d’une montre.</w:t>
       </w:r>
     </w:p>
     <w:p>
@@ -2640,7 +2710,23 @@
           <w:i/>
           <w:iCs/>
         </w:rPr>
-        <w:t>Le deuxième tour de mises démarre avec le joueur à gauche du donneur. Dans ce nouveau tour chaque joueur à la possibilité de dire :</w:t>
+        <w:t xml:space="preserve">Le deuxième tour de mises démarre avec le joueur à gauche du donneur. Dans ce nouveau tour chaque joueur </w:t>
+      </w:r>
+      <w:proofErr w:type="gramStart"/>
+      <w:r>
+        <w:rPr>
+          <w:i/>
+          <w:iCs/>
+        </w:rPr>
+        <w:t>à</w:t>
+      </w:r>
+      <w:proofErr w:type="gramEnd"/>
+      <w:r>
+        <w:rPr>
+          <w:i/>
+          <w:iCs/>
+        </w:rPr>
+        <w:t xml:space="preserve"> la possibilité de dire :</w:t>
       </w:r>
     </w:p>
     <w:p>
@@ -2669,7 +2755,39 @@
           <w:i/>
           <w:iCs/>
         </w:rPr>
-        <w:t>, le joueur peut cheker c’est-à-dire qu’il ne mise pas de somme supplémentaire dans le pot. Il peut cheker seulement si les joueurs d’avant n’ont pas misé eux non plus.</w:t>
+        <w:t xml:space="preserve">, le joueur peut </w:t>
+      </w:r>
+      <w:proofErr w:type="spellStart"/>
+      <w:r>
+        <w:rPr>
+          <w:i/>
+          <w:iCs/>
+        </w:rPr>
+        <w:t>cheker</w:t>
+      </w:r>
+      <w:proofErr w:type="spellEnd"/>
+      <w:r>
+        <w:rPr>
+          <w:i/>
+          <w:iCs/>
+        </w:rPr>
+        <w:t xml:space="preserve"> c’est-à-dire qu’il ne mise pas de somme supplémentaire dans le pot. Il peut </w:t>
+      </w:r>
+      <w:proofErr w:type="spellStart"/>
+      <w:r>
+        <w:rPr>
+          <w:i/>
+          <w:iCs/>
+        </w:rPr>
+        <w:t>cheker</w:t>
+      </w:r>
+      <w:proofErr w:type="spellEnd"/>
+      <w:r>
+        <w:rPr>
+          <w:i/>
+          <w:iCs/>
+        </w:rPr>
+        <w:t xml:space="preserve"> seulement si les joueurs d’avant n’ont pas misé eux non plus.</w:t>
       </w:r>
     </w:p>
     <w:p>
@@ -2877,7 +2995,15 @@
         <w:t xml:space="preserve"> </w:t>
       </w:r>
       <w:r>
-        <w:t xml:space="preserve">Les adaptations pour notre projet seront expliqués au chapitre « Adaptation des règles ». </w:t>
+        <w:t xml:space="preserve">Les adaptations pour notre projet seront </w:t>
+      </w:r>
+      <w:proofErr w:type="gramStart"/>
+      <w:r>
+        <w:t>expliqués</w:t>
+      </w:r>
+      <w:proofErr w:type="gramEnd"/>
+      <w:r>
+        <w:t xml:space="preserve"> au chapitre « Adaptation des règles ». </w:t>
       </w:r>
     </w:p>
     <w:p>
@@ -2972,14 +3098,27 @@
       <w:r>
         <w:t xml:space="preserve">Figure </w:t>
       </w:r>
-      <w:fldSimple w:instr=" SEQ Figure \* ARABIC ">
-        <w:r>
-          <w:rPr>
-            <w:noProof/>
-          </w:rPr>
-          <w:t>1</w:t>
-        </w:r>
-      </w:fldSimple>
+      <w:r>
+        <w:fldChar w:fldCharType="begin"/>
+      </w:r>
+      <w:r>
+        <w:instrText xml:space="preserve"> SEQ Figure \* ARABIC </w:instrText>
+      </w:r>
+      <w:r>
+        <w:fldChar w:fldCharType="separate"/>
+      </w:r>
+      <w:r>
+        <w:rPr>
+          <w:noProof/>
+        </w:rPr>
+        <w:t>1</w:t>
+      </w:r>
+      <w:r>
+        <w:rPr>
+          <w:noProof/>
+        </w:rPr>
+        <w:fldChar w:fldCharType="end"/>
+      </w:r>
       <w:r>
         <w:t xml:space="preserve"> </w:t>
       </w:r>
@@ -3182,7 +3321,15 @@
     </w:p>
     <w:p>
       <w:r>
-        <w:t>Dans le cadre de ce projet nous avons utilisé l’outil IceScrum. Celui-ci nous a permis de planifier diverses tâches réparties dans des « </w:t>
+        <w:t xml:space="preserve">Dans le cadre de ce projet nous avons utilisé l’outil </w:t>
+      </w:r>
+      <w:proofErr w:type="spellStart"/>
+      <w:r>
+        <w:t>IceScrum</w:t>
+      </w:r>
+      <w:proofErr w:type="spellEnd"/>
+      <w:r>
+        <w:t>. Celui-ci nous a permis de planifier diverses tâches réparties dans des « </w:t>
       </w:r>
       <w:r>
         <w:rPr>
@@ -3392,6 +3539,7 @@
         <w:lastRenderedPageBreak/>
         <w:t xml:space="preserve">L’introduction de la communication Client- Serveur fût la tâche prenant le plus de temps. Celle-ci nous a permis de mettre en place une structure servant d’exemple afin de pouvoir ré—implémenter d’autre communications nécessaires au jeu (tel que le fait que les cartes du </w:t>
       </w:r>
+      <w:proofErr w:type="spellStart"/>
       <w:r>
         <w:rPr>
           <w:b/>
@@ -3406,6 +3554,7 @@
         </w:rPr>
         <w:t>oard</w:t>
       </w:r>
+      <w:proofErr w:type="spellEnd"/>
       <w:r>
         <w:rPr>
           <w:rStyle w:val="Appelnotedebasdep"/>
@@ -3485,8 +3634,13 @@
         <w:footnoteReference w:id="5"/>
       </w:r>
       <w:r>
-        <w:t>, Turn</w:t>
-      </w:r>
+        <w:t xml:space="preserve">, </w:t>
+      </w:r>
+      <w:proofErr w:type="spellStart"/>
+      <w:r>
+        <w:t>Turn</w:t>
+      </w:r>
+      <w:proofErr w:type="spellEnd"/>
       <w:r>
         <w:rPr>
           <w:rStyle w:val="Appelnotedebasdep"/>
@@ -3497,7 +3651,23 @@
         <w:t>).</w:t>
       </w:r>
       <w:r>
-        <w:t xml:space="preserve"> Nous avons notamment revu l’ensemble des actions possibles joueurs afin de pouvoir correctement les interprétés entre le back-end et le front-end. Ainsi un joueur pourra uniquement miser lors d’une phase de mise (qui est affichée sur la fenêtre).</w:t>
+        <w:t xml:space="preserve"> Nous avons notamment revu l’ensemble des actions possibles joueurs afin de pouvoir correctement les interprétés entre le </w:t>
+      </w:r>
+      <w:proofErr w:type="spellStart"/>
+      <w:r>
+        <w:t>back-end</w:t>
+      </w:r>
+      <w:proofErr w:type="spellEnd"/>
+      <w:r>
+        <w:t xml:space="preserve"> et le </w:t>
+      </w:r>
+      <w:proofErr w:type="spellStart"/>
+      <w:r>
+        <w:t>front-end</w:t>
+      </w:r>
+      <w:proofErr w:type="spellEnd"/>
+      <w:r>
+        <w:t>. Ainsi un joueur pourra uniquement miser lors d’une phase de mise (qui est affichée sur la fenêtre).</w:t>
       </w:r>
     </w:p>
     <w:p>
@@ -3665,7 +3835,7 @@
               </wp:anchor>
             </w:drawing>
           </mc:Choice>
-          <mc:Fallback xmlns:w16="http://schemas.microsoft.com/office/word/2018/wordml" xmlns:w16cex="http://schemas.microsoft.com/office/word/2018/wordml/cex">
+          <mc:Fallback>
             <w:pict>
               <v:shapetype w14:anchorId="7F9E1D27" id="_x0000_t32" coordsize="21600,21600" o:spt="32" o:oned="t" path="m,l21600,21600e" filled="f">
                 <v:path arrowok="t" fillok="f" o:connecttype="none"/>
@@ -3756,7 +3926,7 @@
               </wp:anchor>
             </w:drawing>
           </mc:Choice>
-          <mc:Fallback xmlns:w16="http://schemas.microsoft.com/office/word/2018/wordml" xmlns:w16cex="http://schemas.microsoft.com/office/word/2018/wordml/cex">
+          <mc:Fallback>
             <w:pict>
               <v:shape w14:anchorId="2A07438E" id="Connecteur droit avec flèche 8" o:spid="_x0000_s1026" type="#_x0000_t32" style="position:absolute;margin-left:93.25pt;margin-top:10.3pt;width:58.55pt;height:271.25pt;z-index:251659264;visibility:visible;mso-wrap-style:square;mso-width-percent:0;mso-height-percent:0;mso-wrap-distance-left:9pt;mso-wrap-distance-top:0;mso-wrap-distance-right:9pt;mso-wrap-distance-bottom:0;mso-position-horizontal:absolute;mso-position-horizontal-relative:text;mso-position-vertical:absolute;mso-position-vertical-relative:text;mso-width-percent:0;mso-height-percent:0;mso-width-relative:margin;mso-height-relative:margin" o:gfxdata="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" strokecolor="red" strokeweight="1.5pt">
                 <v:stroke endarrow="block" joinstyle="miter"/>
@@ -3975,10 +4145,7 @@
     </w:p>
     <w:p>
       <w:r>
-        <w:t>Les différentes interactions possibles</w:t>
-      </w:r>
-      <w:r>
-        <w:t xml:space="preserve"> sont :</w:t>
+        <w:t>Les différentes interactions possibles sont :</w:t>
       </w:r>
     </w:p>
     <w:p>
@@ -4332,12 +4499,18 @@
     </w:p>
     <w:p>
       <w:r>
-        <w:t xml:space="preserve">La gestion de projet a également été une phase intéressante avec la découverte de IceScrum pour la planification de celui-ci. </w:t>
-      </w:r>
-    </w:p>
-    <w:p>
-      <w:bookmarkStart w:id="44" w:name="_GoBack"/>
-      <w:bookmarkEnd w:id="44"/>
+        <w:t xml:space="preserve">La gestion de projet a également été une phase intéressante avec la découverte de </w:t>
+      </w:r>
+      <w:proofErr w:type="spellStart"/>
+      <w:r>
+        <w:t>IceScrum</w:t>
+      </w:r>
+      <w:proofErr w:type="spellEnd"/>
+      <w:r>
+        <w:t xml:space="preserve"> pour la planification de celui-ci. </w:t>
+      </w:r>
+    </w:p>
+    <w:p>
       <w:r>
         <w:t xml:space="preserve">Nous retenons de ce projet </w:t>
       </w:r>
@@ -4374,7 +4547,7 @@
 </file>
 
 <file path=word/endnotes.xml><?xml version="1.0" encoding="utf-8"?>
-<w:endnotes xmlns:wpc="http://schemas.microsoft.com/office/word/2010/wordprocessingCanvas" xmlns:cx="http://schemas.microsoft.com/office/drawing/2014/chartex" xmlns:cx1="http://schemas.microsoft.com/office/drawing/2015/9/8/chartex" xmlns:cx2="http://schemas.microsoft.com/office/drawing/2015/10/21/chartex" xmlns:cx3="http://schemas.microsoft.com/office/drawing/2016/5/9/chartex" xmlns:cx4="http://schemas.microsoft.com/office/drawing/2016/5/10/chartex" xmlns:cx5="http://schemas.microsoft.com/office/drawing/2016/5/11/chartex" xmlns:cx6="http://schemas.microsoft.com/office/drawing/2016/5/12/chartex" xmlns:cx7="http://schemas.microsoft.com/office/drawing/2016/5/13/chartex" xmlns:cx8="http://schemas.microsoft.com/office/drawing/2016/5/14/chartex" xmlns:mc="http://schemas.openxmlformats.org/markup-compatibility/2006" xmlns:aink="http://schemas.microsoft.com/office/drawing/2016/ink" xmlns:am3d="http://schemas.microsoft.com/office/drawing/2017/model3d" xmlns:o="urn:schemas-microsoft-com:office:office" xmlns:r="http://schemas.openxmlformats.org/officeDocument/2006/relationships" xmlns:m="http://schemas.openxmlformats.org/officeDocument/2006/math" xmlns:v="urn:schemas-microsoft-com:vml" xmlns:wp14="http://schemas.microsoft.com/office/word/2010/wordprocessingDrawing" xmlns:wp="http://schemas.openxmlformats.org/drawingml/2006/wordprocessingDrawing" xmlns:w10="urn:schemas-microsoft-com:office:word" xmlns:w="http://schemas.openxmlformats.org/wordprocessingml/2006/main" xmlns:w14="http://schemas.microsoft.com/office/word/2010/wordml" xmlns:w15="http://schemas.microsoft.com/office/word/2012/wordml" xmlns:w16cid="http://schemas.microsoft.com/office/word/2016/wordml/cid" xmlns:w16se="http://schemas.microsoft.com/office/word/2015/wordml/symex" xmlns:wpg="http://schemas.microsoft.com/office/word/2010/wordprocessingGroup" xmlns:wpi="http://schemas.microsoft.com/office/word/2010/wordprocessingInk" xmlns:wne="http://schemas.microsoft.com/office/word/2006/wordml" xmlns:wps="http://schemas.microsoft.com/office/word/2010/wordprocessingShape" mc:Ignorable="w14 w15 w16se w16cid wp14">
+<w:endnotes xmlns:wpc="http://schemas.microsoft.com/office/word/2010/wordprocessingCanvas" xmlns:cx="http://schemas.microsoft.com/office/drawing/2014/chartex" xmlns:cx1="http://schemas.microsoft.com/office/drawing/2015/9/8/chartex" xmlns:cx2="http://schemas.microsoft.com/office/drawing/2015/10/21/chartex" xmlns:cx3="http://schemas.microsoft.com/office/drawing/2016/5/9/chartex" xmlns:cx4="http://schemas.microsoft.com/office/drawing/2016/5/10/chartex" xmlns:cx5="http://schemas.microsoft.com/office/drawing/2016/5/11/chartex" xmlns:cx6="http://schemas.microsoft.com/office/drawing/2016/5/12/chartex" xmlns:cx7="http://schemas.microsoft.com/office/drawing/2016/5/13/chartex" xmlns:cx8="http://schemas.microsoft.com/office/drawing/2016/5/14/chartex" xmlns:mc="http://schemas.openxmlformats.org/markup-compatibility/2006" xmlns:aink="http://schemas.microsoft.com/office/drawing/2016/ink" xmlns:am3d="http://schemas.microsoft.com/office/drawing/2017/model3d" xmlns:o="urn:schemas-microsoft-com:office:office" xmlns:r="http://schemas.openxmlformats.org/officeDocument/2006/relationships" xmlns:m="http://schemas.openxmlformats.org/officeDocument/2006/math" xmlns:v="urn:schemas-microsoft-com:vml" xmlns:wp14="http://schemas.microsoft.com/office/word/2010/wordprocessingDrawing" xmlns:wp="http://schemas.openxmlformats.org/drawingml/2006/wordprocessingDrawing" xmlns:w10="urn:schemas-microsoft-com:office:word" xmlns:w="http://schemas.openxmlformats.org/wordprocessingml/2006/main" xmlns:w14="http://schemas.microsoft.com/office/word/2010/wordml" xmlns:w15="http://schemas.microsoft.com/office/word/2012/wordml" xmlns:w16cex="http://schemas.microsoft.com/office/word/2018/wordml/cex" xmlns:w16cid="http://schemas.microsoft.com/office/word/2016/wordml/cid" xmlns:w16="http://schemas.microsoft.com/office/word/2018/wordml" xmlns:w16se="http://schemas.microsoft.com/office/word/2015/wordml/symex" xmlns:wpg="http://schemas.microsoft.com/office/word/2010/wordprocessingGroup" xmlns:wpi="http://schemas.microsoft.com/office/word/2010/wordprocessingInk" xmlns:wne="http://schemas.microsoft.com/office/word/2006/wordml" xmlns:wps="http://schemas.microsoft.com/office/word/2010/wordprocessingShape" mc:Ignorable="w14 w15 w16se w16cid w16 w16cex wp14">
   <w:endnote w:type="separator" w:id="-1">
     <w:p>
       <w:pPr>
@@ -4399,7 +4572,7 @@
 </file>
 
 <file path=word/footer1.xml><?xml version="1.0" encoding="utf-8"?>
-<w:ftr xmlns:wpc="http://schemas.microsoft.com/office/word/2010/wordprocessingCanvas" xmlns:cx="http://schemas.microsoft.com/office/drawing/2014/chartex" xmlns:cx1="http://schemas.microsoft.com/office/drawing/2015/9/8/chartex" xmlns:cx2="http://schemas.microsoft.com/office/drawing/2015/10/21/chartex" xmlns:cx3="http://schemas.microsoft.com/office/drawing/2016/5/9/chartex" xmlns:cx4="http://schemas.microsoft.com/office/drawing/2016/5/10/chartex" xmlns:cx5="http://schemas.microsoft.com/office/drawing/2016/5/11/chartex" xmlns:cx6="http://schemas.microsoft.com/office/drawing/2016/5/12/chartex" xmlns:cx7="http://schemas.microsoft.com/office/drawing/2016/5/13/chartex" xmlns:cx8="http://schemas.microsoft.com/office/drawing/2016/5/14/chartex" xmlns:mc="http://schemas.openxmlformats.org/markup-compatibility/2006" xmlns:aink="http://schemas.microsoft.com/office/drawing/2016/ink" xmlns:am3d="http://schemas.microsoft.com/office/drawing/2017/model3d" xmlns:o="urn:schemas-microsoft-com:office:office" xmlns:r="http://schemas.openxmlformats.org/officeDocument/2006/relationships" xmlns:m="http://schemas.openxmlformats.org/officeDocument/2006/math" xmlns:v="urn:schemas-microsoft-com:vml" xmlns:wp14="http://schemas.microsoft.com/office/word/2010/wordprocessingDrawing" xmlns:wp="http://schemas.openxmlformats.org/drawingml/2006/wordprocessingDrawing" xmlns:w10="urn:schemas-microsoft-com:office:word" xmlns:w="http://schemas.openxmlformats.org/wordprocessingml/2006/main" xmlns:w14="http://schemas.microsoft.com/office/word/2010/wordml" xmlns:w15="http://schemas.microsoft.com/office/word/2012/wordml" xmlns:w16cid="http://schemas.microsoft.com/office/word/2016/wordml/cid" xmlns:w16se="http://schemas.microsoft.com/office/word/2015/wordml/symex" xmlns:wpg="http://schemas.microsoft.com/office/word/2010/wordprocessingGroup" xmlns:wpi="http://schemas.microsoft.com/office/word/2010/wordprocessingInk" xmlns:wne="http://schemas.microsoft.com/office/word/2006/wordml" xmlns:wps="http://schemas.microsoft.com/office/word/2010/wordprocessingShape" mc:Ignorable="w14 w15 w16se w16cid wp14">
+<w:ftr xmlns:wpc="http://schemas.microsoft.com/office/word/2010/wordprocessingCanvas" xmlns:cx="http://schemas.microsoft.com/office/drawing/2014/chartex" xmlns:cx1="http://schemas.microsoft.com/office/drawing/2015/9/8/chartex" xmlns:cx2="http://schemas.microsoft.com/office/drawing/2015/10/21/chartex" xmlns:cx3="http://schemas.microsoft.com/office/drawing/2016/5/9/chartex" xmlns:cx4="http://schemas.microsoft.com/office/drawing/2016/5/10/chartex" xmlns:cx5="http://schemas.microsoft.com/office/drawing/2016/5/11/chartex" xmlns:cx6="http://schemas.microsoft.com/office/drawing/2016/5/12/chartex" xmlns:cx7="http://schemas.microsoft.com/office/drawing/2016/5/13/chartex" xmlns:cx8="http://schemas.microsoft.com/office/drawing/2016/5/14/chartex" xmlns:mc="http://schemas.openxmlformats.org/markup-compatibility/2006" xmlns:aink="http://schemas.microsoft.com/office/drawing/2016/ink" xmlns:am3d="http://schemas.microsoft.com/office/drawing/2017/model3d" xmlns:o="urn:schemas-microsoft-com:office:office" xmlns:r="http://schemas.openxmlformats.org/officeDocument/2006/relationships" xmlns:m="http://schemas.openxmlformats.org/officeDocument/2006/math" xmlns:v="urn:schemas-microsoft-com:vml" xmlns:wp14="http://schemas.microsoft.com/office/word/2010/wordprocessingDrawing" xmlns:wp="http://schemas.openxmlformats.org/drawingml/2006/wordprocessingDrawing" xmlns:w10="urn:schemas-microsoft-com:office:word" xmlns:w="http://schemas.openxmlformats.org/wordprocessingml/2006/main" xmlns:w14="http://schemas.microsoft.com/office/word/2010/wordml" xmlns:w15="http://schemas.microsoft.com/office/word/2012/wordml" xmlns:w16cex="http://schemas.microsoft.com/office/word/2018/wordml/cex" xmlns:w16cid="http://schemas.microsoft.com/office/word/2016/wordml/cid" xmlns:w16="http://schemas.microsoft.com/office/word/2018/wordml" xmlns:w16se="http://schemas.microsoft.com/office/word/2015/wordml/symex" xmlns:wpg="http://schemas.microsoft.com/office/word/2010/wordprocessingGroup" xmlns:wpi="http://schemas.microsoft.com/office/word/2010/wordprocessingInk" xmlns:wne="http://schemas.microsoft.com/office/word/2006/wordml" xmlns:wps="http://schemas.microsoft.com/office/word/2010/wordprocessingShape" mc:Ignorable="w14 w15 w16se w16cid w16 w16cex wp14">
   <w:p>
     <w:pPr>
       <w:pBdr>
@@ -4480,7 +4653,7 @@
 </file>
 
 <file path=word/footer2.xml><?xml version="1.0" encoding="utf-8"?>
-<w:ftr xmlns:wpc="http://schemas.microsoft.com/office/word/2010/wordprocessingCanvas" xmlns:cx="http://schemas.microsoft.com/office/drawing/2014/chartex" xmlns:cx1="http://schemas.microsoft.com/office/drawing/2015/9/8/chartex" xmlns:cx2="http://schemas.microsoft.com/office/drawing/2015/10/21/chartex" xmlns:cx3="http://schemas.microsoft.com/office/drawing/2016/5/9/chartex" xmlns:cx4="http://schemas.microsoft.com/office/drawing/2016/5/10/chartex" xmlns:cx5="http://schemas.microsoft.com/office/drawing/2016/5/11/chartex" xmlns:cx6="http://schemas.microsoft.com/office/drawing/2016/5/12/chartex" xmlns:cx7="http://schemas.microsoft.com/office/drawing/2016/5/13/chartex" xmlns:cx8="http://schemas.microsoft.com/office/drawing/2016/5/14/chartex" xmlns:mc="http://schemas.openxmlformats.org/markup-compatibility/2006" xmlns:aink="http://schemas.microsoft.com/office/drawing/2016/ink" xmlns:am3d="http://schemas.microsoft.com/office/drawing/2017/model3d" xmlns:o="urn:schemas-microsoft-com:office:office" xmlns:r="http://schemas.openxmlformats.org/officeDocument/2006/relationships" xmlns:m="http://schemas.openxmlformats.org/officeDocument/2006/math" xmlns:v="urn:schemas-microsoft-com:vml" xmlns:wp14="http://schemas.microsoft.com/office/word/2010/wordprocessingDrawing" xmlns:wp="http://schemas.openxmlformats.org/drawingml/2006/wordprocessingDrawing" xmlns:w10="urn:schemas-microsoft-com:office:word" xmlns:w="http://schemas.openxmlformats.org/wordprocessingml/2006/main" xmlns:w14="http://schemas.microsoft.com/office/word/2010/wordml" xmlns:w15="http://schemas.microsoft.com/office/word/2012/wordml" xmlns:w16cid="http://schemas.microsoft.com/office/word/2016/wordml/cid" xmlns:w16se="http://schemas.microsoft.com/office/word/2015/wordml/symex" xmlns:wpg="http://schemas.microsoft.com/office/word/2010/wordprocessingGroup" xmlns:wpi="http://schemas.microsoft.com/office/word/2010/wordprocessingInk" xmlns:wne="http://schemas.microsoft.com/office/word/2006/wordml" xmlns:wps="http://schemas.microsoft.com/office/word/2010/wordprocessingShape" mc:Ignorable="w14 w15 w16se w16cid wp14">
+<w:ftr xmlns:wpc="http://schemas.microsoft.com/office/word/2010/wordprocessingCanvas" xmlns:cx="http://schemas.microsoft.com/office/drawing/2014/chartex" xmlns:cx1="http://schemas.microsoft.com/office/drawing/2015/9/8/chartex" xmlns:cx2="http://schemas.microsoft.com/office/drawing/2015/10/21/chartex" xmlns:cx3="http://schemas.microsoft.com/office/drawing/2016/5/9/chartex" xmlns:cx4="http://schemas.microsoft.com/office/drawing/2016/5/10/chartex" xmlns:cx5="http://schemas.microsoft.com/office/drawing/2016/5/11/chartex" xmlns:cx6="http://schemas.microsoft.com/office/drawing/2016/5/12/chartex" xmlns:cx7="http://schemas.microsoft.com/office/drawing/2016/5/13/chartex" xmlns:cx8="http://schemas.microsoft.com/office/drawing/2016/5/14/chartex" xmlns:mc="http://schemas.openxmlformats.org/markup-compatibility/2006" xmlns:aink="http://schemas.microsoft.com/office/drawing/2016/ink" xmlns:am3d="http://schemas.microsoft.com/office/drawing/2017/model3d" xmlns:o="urn:schemas-microsoft-com:office:office" xmlns:r="http://schemas.openxmlformats.org/officeDocument/2006/relationships" xmlns:m="http://schemas.openxmlformats.org/officeDocument/2006/math" xmlns:v="urn:schemas-microsoft-com:vml" xmlns:wp14="http://schemas.microsoft.com/office/word/2010/wordprocessingDrawing" xmlns:wp="http://schemas.openxmlformats.org/drawingml/2006/wordprocessingDrawing" xmlns:w10="urn:schemas-microsoft-com:office:word" xmlns:w="http://schemas.openxmlformats.org/wordprocessingml/2006/main" xmlns:w14="http://schemas.microsoft.com/office/word/2010/wordml" xmlns:w15="http://schemas.microsoft.com/office/word/2012/wordml" xmlns:w16cex="http://schemas.microsoft.com/office/word/2018/wordml/cex" xmlns:w16cid="http://schemas.microsoft.com/office/word/2016/wordml/cid" xmlns:w16="http://schemas.microsoft.com/office/word/2018/wordml" xmlns:w16se="http://schemas.microsoft.com/office/word/2015/wordml/symex" xmlns:wpg="http://schemas.microsoft.com/office/word/2010/wordprocessingGroup" xmlns:wpi="http://schemas.microsoft.com/office/word/2010/wordprocessingInk" xmlns:wne="http://schemas.microsoft.com/office/word/2006/wordml" xmlns:wps="http://schemas.microsoft.com/office/word/2010/wordprocessingShape" mc:Ignorable="w14 w15 w16se w16cid w16 w16cex wp14">
   <w:p>
     <w:pPr>
       <w:pBdr>
@@ -4575,7 +4748,7 @@
 </file>
 
 <file path=word/footnotes.xml><?xml version="1.0" encoding="utf-8"?>
-<w:footnotes xmlns:wpc="http://schemas.microsoft.com/office/word/2010/wordprocessingCanvas" xmlns:cx="http://schemas.microsoft.com/office/drawing/2014/chartex" xmlns:cx1="http://schemas.microsoft.com/office/drawing/2015/9/8/chartex" xmlns:cx2="http://schemas.microsoft.com/office/drawing/2015/10/21/chartex" xmlns:cx3="http://schemas.microsoft.com/office/drawing/2016/5/9/chartex" xmlns:cx4="http://schemas.microsoft.com/office/drawing/2016/5/10/chartex" xmlns:cx5="http://schemas.microsoft.com/office/drawing/2016/5/11/chartex" xmlns:cx6="http://schemas.microsoft.com/office/drawing/2016/5/12/chartex" xmlns:cx7="http://schemas.microsoft.com/office/drawing/2016/5/13/chartex" xmlns:cx8="http://schemas.microsoft.com/office/drawing/2016/5/14/chartex" xmlns:mc="http://schemas.openxmlformats.org/markup-compatibility/2006" xmlns:aink="http://schemas.microsoft.com/office/drawing/2016/ink" xmlns:am3d="http://schemas.microsoft.com/office/drawing/2017/model3d" xmlns:o="urn:schemas-microsoft-com:office:office" xmlns:r="http://schemas.openxmlformats.org/officeDocument/2006/relationships" xmlns:m="http://schemas.openxmlformats.org/officeDocument/2006/math" xmlns:v="urn:schemas-microsoft-com:vml" xmlns:wp14="http://schemas.microsoft.com/office/word/2010/wordprocessingDrawing" xmlns:wp="http://schemas.openxmlformats.org/drawingml/2006/wordprocessingDrawing" xmlns:w10="urn:schemas-microsoft-com:office:word" xmlns:w="http://schemas.openxmlformats.org/wordprocessingml/2006/main" xmlns:w14="http://schemas.microsoft.com/office/word/2010/wordml" xmlns:w15="http://schemas.microsoft.com/office/word/2012/wordml" xmlns:w16cid="http://schemas.microsoft.com/office/word/2016/wordml/cid" xmlns:w16se="http://schemas.microsoft.com/office/word/2015/wordml/symex" xmlns:wpg="http://schemas.microsoft.com/office/word/2010/wordprocessingGroup" xmlns:wpi="http://schemas.microsoft.com/office/word/2010/wordprocessingInk" xmlns:wne="http://schemas.microsoft.com/office/word/2006/wordml" xmlns:wps="http://schemas.microsoft.com/office/word/2010/wordprocessingShape" mc:Ignorable="w14 w15 w16se w16cid wp14">
+<w:footnotes xmlns:wpc="http://schemas.microsoft.com/office/word/2010/wordprocessingCanvas" xmlns:cx="http://schemas.microsoft.com/office/drawing/2014/chartex" xmlns:cx1="http://schemas.microsoft.com/office/drawing/2015/9/8/chartex" xmlns:cx2="http://schemas.microsoft.com/office/drawing/2015/10/21/chartex" xmlns:cx3="http://schemas.microsoft.com/office/drawing/2016/5/9/chartex" xmlns:cx4="http://schemas.microsoft.com/office/drawing/2016/5/10/chartex" xmlns:cx5="http://schemas.microsoft.com/office/drawing/2016/5/11/chartex" xmlns:cx6="http://schemas.microsoft.com/office/drawing/2016/5/12/chartex" xmlns:cx7="http://schemas.microsoft.com/office/drawing/2016/5/13/chartex" xmlns:cx8="http://schemas.microsoft.com/office/drawing/2016/5/14/chartex" xmlns:mc="http://schemas.openxmlformats.org/markup-compatibility/2006" xmlns:aink="http://schemas.microsoft.com/office/drawing/2016/ink" xmlns:am3d="http://schemas.microsoft.com/office/drawing/2017/model3d" xmlns:o="urn:schemas-microsoft-com:office:office" xmlns:r="http://schemas.openxmlformats.org/officeDocument/2006/relationships" xmlns:m="http://schemas.openxmlformats.org/officeDocument/2006/math" xmlns:v="urn:schemas-microsoft-com:vml" xmlns:wp14="http://schemas.microsoft.com/office/word/2010/wordprocessingDrawing" xmlns:wp="http://schemas.openxmlformats.org/drawingml/2006/wordprocessingDrawing" xmlns:w10="urn:schemas-microsoft-com:office:word" xmlns:w="http://schemas.openxmlformats.org/wordprocessingml/2006/main" xmlns:w14="http://schemas.microsoft.com/office/word/2010/wordml" xmlns:w15="http://schemas.microsoft.com/office/word/2012/wordml" xmlns:w16cex="http://schemas.microsoft.com/office/word/2018/wordml/cex" xmlns:w16cid="http://schemas.microsoft.com/office/word/2016/wordml/cid" xmlns:w16="http://schemas.microsoft.com/office/word/2018/wordml" xmlns:w16se="http://schemas.microsoft.com/office/word/2015/wordml/symex" xmlns:wpg="http://schemas.microsoft.com/office/word/2010/wordprocessingGroup" xmlns:wpi="http://schemas.microsoft.com/office/word/2010/wordprocessingInk" xmlns:wne="http://schemas.microsoft.com/office/word/2006/wordml" xmlns:wps="http://schemas.microsoft.com/office/word/2010/wordprocessingShape" mc:Ignorable="w14 w15 w16se w16cid w16 w16cex wp14">
   <w:footnote w:type="separator" w:id="-1">
     <w:p>
       <w:pPr>
@@ -4699,7 +4872,7 @@
 </file>
 
 <file path=word/header1.xml><?xml version="1.0" encoding="utf-8"?>
-<w:hdr xmlns:wpc="http://schemas.microsoft.com/office/word/2010/wordprocessingCanvas" xmlns:cx="http://schemas.microsoft.com/office/drawing/2014/chartex" xmlns:cx1="http://schemas.microsoft.com/office/drawing/2015/9/8/chartex" xmlns:cx2="http://schemas.microsoft.com/office/drawing/2015/10/21/chartex" xmlns:cx3="http://schemas.microsoft.com/office/drawing/2016/5/9/chartex" xmlns:cx4="http://schemas.microsoft.com/office/drawing/2016/5/10/chartex" xmlns:cx5="http://schemas.microsoft.com/office/drawing/2016/5/11/chartex" xmlns:cx6="http://schemas.microsoft.com/office/drawing/2016/5/12/chartex" xmlns:cx7="http://schemas.microsoft.com/office/drawing/2016/5/13/chartex" xmlns:cx8="http://schemas.microsoft.com/office/drawing/2016/5/14/chartex" xmlns:mc="http://schemas.openxmlformats.org/markup-compatibility/2006" xmlns:aink="http://schemas.microsoft.com/office/drawing/2016/ink" xmlns:am3d="http://schemas.microsoft.com/office/drawing/2017/model3d" xmlns:o="urn:schemas-microsoft-com:office:office" xmlns:r="http://schemas.openxmlformats.org/officeDocument/2006/relationships" xmlns:m="http://schemas.openxmlformats.org/officeDocument/2006/math" xmlns:v="urn:schemas-microsoft-com:vml" xmlns:wp14="http://schemas.microsoft.com/office/word/2010/wordprocessingDrawing" xmlns:wp="http://schemas.openxmlformats.org/drawingml/2006/wordprocessingDrawing" xmlns:w10="urn:schemas-microsoft-com:office:word" xmlns:w="http://schemas.openxmlformats.org/wordprocessingml/2006/main" xmlns:w14="http://schemas.microsoft.com/office/word/2010/wordml" xmlns:w15="http://schemas.microsoft.com/office/word/2012/wordml" xmlns:w16cid="http://schemas.microsoft.com/office/word/2016/wordml/cid" xmlns:w16se="http://schemas.microsoft.com/office/word/2015/wordml/symex" xmlns:wpg="http://schemas.microsoft.com/office/word/2010/wordprocessingGroup" xmlns:wpi="http://schemas.microsoft.com/office/word/2010/wordprocessingInk" xmlns:wne="http://schemas.microsoft.com/office/word/2006/wordml" xmlns:wps="http://schemas.microsoft.com/office/word/2010/wordprocessingShape" mc:Ignorable="w14 w15 w16se w16cid wp14">
+<w:hdr xmlns:wpc="http://schemas.microsoft.com/office/word/2010/wordprocessingCanvas" xmlns:cx="http://schemas.microsoft.com/office/drawing/2014/chartex" xmlns:cx1="http://schemas.microsoft.com/office/drawing/2015/9/8/chartex" xmlns:cx2="http://schemas.microsoft.com/office/drawing/2015/10/21/chartex" xmlns:cx3="http://schemas.microsoft.com/office/drawing/2016/5/9/chartex" xmlns:cx4="http://schemas.microsoft.com/office/drawing/2016/5/10/chartex" xmlns:cx5="http://schemas.microsoft.com/office/drawing/2016/5/11/chartex" xmlns:cx6="http://schemas.microsoft.com/office/drawing/2016/5/12/chartex" xmlns:cx7="http://schemas.microsoft.com/office/drawing/2016/5/13/chartex" xmlns:cx8="http://schemas.microsoft.com/office/drawing/2016/5/14/chartex" xmlns:mc="http://schemas.openxmlformats.org/markup-compatibility/2006" xmlns:aink="http://schemas.microsoft.com/office/drawing/2016/ink" xmlns:am3d="http://schemas.microsoft.com/office/drawing/2017/model3d" xmlns:o="urn:schemas-microsoft-com:office:office" xmlns:r="http://schemas.openxmlformats.org/officeDocument/2006/relationships" xmlns:m="http://schemas.openxmlformats.org/officeDocument/2006/math" xmlns:v="urn:schemas-microsoft-com:vml" xmlns:wp14="http://schemas.microsoft.com/office/word/2010/wordprocessingDrawing" xmlns:wp="http://schemas.openxmlformats.org/drawingml/2006/wordprocessingDrawing" xmlns:w10="urn:schemas-microsoft-com:office:word" xmlns:w="http://schemas.openxmlformats.org/wordprocessingml/2006/main" xmlns:w14="http://schemas.microsoft.com/office/word/2010/wordml" xmlns:w15="http://schemas.microsoft.com/office/word/2012/wordml" xmlns:w16cex="http://schemas.microsoft.com/office/word/2018/wordml/cex" xmlns:w16cid="http://schemas.microsoft.com/office/word/2016/wordml/cid" xmlns:w16="http://schemas.microsoft.com/office/word/2018/wordml" xmlns:w16se="http://schemas.microsoft.com/office/word/2015/wordml/symex" xmlns:wpg="http://schemas.microsoft.com/office/word/2010/wordprocessingGroup" xmlns:wpi="http://schemas.microsoft.com/office/word/2010/wordprocessingInk" xmlns:wne="http://schemas.microsoft.com/office/word/2006/wordml" xmlns:wps="http://schemas.microsoft.com/office/word/2010/wordprocessingShape" mc:Ignorable="w14 w15 w16se w16cid w16 w16cex wp14">
   <w:p>
     <w:pPr>
       <w:pBdr>
@@ -4733,6 +4906,7 @@
       </w:rPr>
       <w:t xml:space="preserve"> – </w:t>
     </w:r>
+    <w:proofErr w:type="spellStart"/>
     <w:r>
       <w:rPr>
         <w:color w:val="000000"/>
@@ -4740,6 +4914,7 @@
       </w:rPr>
       <w:t>Projet</w:t>
     </w:r>
+    <w:proofErr w:type="spellEnd"/>
     <w:r>
       <w:rPr>
         <w:color w:val="000000"/>
@@ -4760,14 +4935,30 @@
         <w:lang w:val="en-US"/>
       </w:rPr>
       <w:tab/>
-      <w:t>Hakim B</w:t>
+      <w:t xml:space="preserve">Hakim </w:t>
+    </w:r>
+    <w:proofErr w:type="spellStart"/>
+    <w:r>
+      <w:rPr>
+        <w:color w:val="000000"/>
+        <w:lang w:val="en-US"/>
+      </w:rPr>
+      <w:t>B</w:t>
     </w:r>
     <w:r>
       <w:rPr>
         <w:color w:val="000000"/>
         <w:lang w:val="en-US"/>
       </w:rPr>
-      <w:t>alestrieri &amp; Christian Gomes</w:t>
+      <w:t>alestrieri</w:t>
+    </w:r>
+    <w:proofErr w:type="spellEnd"/>
+    <w:r>
+      <w:rPr>
+        <w:color w:val="000000"/>
+        <w:lang w:val="en-US"/>
+      </w:rPr>
+      <w:t xml:space="preserve"> &amp; Christian Gomes</w:t>
     </w:r>
     <w:r>
       <w:rPr>
@@ -4837,7 +5028,7 @@
 </file>
 
 <file path=word/header2.xml><?xml version="1.0" encoding="utf-8"?>
-<w:hdr xmlns:wpc="http://schemas.microsoft.com/office/word/2010/wordprocessingCanvas" xmlns:cx="http://schemas.microsoft.com/office/drawing/2014/chartex" xmlns:cx1="http://schemas.microsoft.com/office/drawing/2015/9/8/chartex" xmlns:cx2="http://schemas.microsoft.com/office/drawing/2015/10/21/chartex" xmlns:cx3="http://schemas.microsoft.com/office/drawing/2016/5/9/chartex" xmlns:cx4="http://schemas.microsoft.com/office/drawing/2016/5/10/chartex" xmlns:cx5="http://schemas.microsoft.com/office/drawing/2016/5/11/chartex" xmlns:cx6="http://schemas.microsoft.com/office/drawing/2016/5/12/chartex" xmlns:cx7="http://schemas.microsoft.com/office/drawing/2016/5/13/chartex" xmlns:cx8="http://schemas.microsoft.com/office/drawing/2016/5/14/chartex" xmlns:mc="http://schemas.openxmlformats.org/markup-compatibility/2006" xmlns:aink="http://schemas.microsoft.com/office/drawing/2016/ink" xmlns:am3d="http://schemas.microsoft.com/office/drawing/2017/model3d" xmlns:o="urn:schemas-microsoft-com:office:office" xmlns:r="http://schemas.openxmlformats.org/officeDocument/2006/relationships" xmlns:m="http://schemas.openxmlformats.org/officeDocument/2006/math" xmlns:v="urn:schemas-microsoft-com:vml" xmlns:wp14="http://schemas.microsoft.com/office/word/2010/wordprocessingDrawing" xmlns:wp="http://schemas.openxmlformats.org/drawingml/2006/wordprocessingDrawing" xmlns:w10="urn:schemas-microsoft-com:office:word" xmlns:w="http://schemas.openxmlformats.org/wordprocessingml/2006/main" xmlns:w14="http://schemas.microsoft.com/office/word/2010/wordml" xmlns:w15="http://schemas.microsoft.com/office/word/2012/wordml" xmlns:w16cid="http://schemas.microsoft.com/office/word/2016/wordml/cid" xmlns:w16se="http://schemas.microsoft.com/office/word/2015/wordml/symex" xmlns:wpg="http://schemas.microsoft.com/office/word/2010/wordprocessingGroup" xmlns:wpi="http://schemas.microsoft.com/office/word/2010/wordprocessingInk" xmlns:wne="http://schemas.microsoft.com/office/word/2006/wordml" xmlns:wps="http://schemas.microsoft.com/office/word/2010/wordprocessingShape" mc:Ignorable="w14 w15 w16se w16cid wp14">
+<w:hdr xmlns:wpc="http://schemas.microsoft.com/office/word/2010/wordprocessingCanvas" xmlns:cx="http://schemas.microsoft.com/office/drawing/2014/chartex" xmlns:cx1="http://schemas.microsoft.com/office/drawing/2015/9/8/chartex" xmlns:cx2="http://schemas.microsoft.com/office/drawing/2015/10/21/chartex" xmlns:cx3="http://schemas.microsoft.com/office/drawing/2016/5/9/chartex" xmlns:cx4="http://schemas.microsoft.com/office/drawing/2016/5/10/chartex" xmlns:cx5="http://schemas.microsoft.com/office/drawing/2016/5/11/chartex" xmlns:cx6="http://schemas.microsoft.com/office/drawing/2016/5/12/chartex" xmlns:cx7="http://schemas.microsoft.com/office/drawing/2016/5/13/chartex" xmlns:cx8="http://schemas.microsoft.com/office/drawing/2016/5/14/chartex" xmlns:mc="http://schemas.openxmlformats.org/markup-compatibility/2006" xmlns:aink="http://schemas.microsoft.com/office/drawing/2016/ink" xmlns:am3d="http://schemas.microsoft.com/office/drawing/2017/model3d" xmlns:o="urn:schemas-microsoft-com:office:office" xmlns:r="http://schemas.openxmlformats.org/officeDocument/2006/relationships" xmlns:m="http://schemas.openxmlformats.org/officeDocument/2006/math" xmlns:v="urn:schemas-microsoft-com:vml" xmlns:wp14="http://schemas.microsoft.com/office/word/2010/wordprocessingDrawing" xmlns:wp="http://schemas.openxmlformats.org/drawingml/2006/wordprocessingDrawing" xmlns:w10="urn:schemas-microsoft-com:office:word" xmlns:w="http://schemas.openxmlformats.org/wordprocessingml/2006/main" xmlns:w14="http://schemas.microsoft.com/office/word/2010/wordml" xmlns:w15="http://schemas.microsoft.com/office/word/2012/wordml" xmlns:w16cex="http://schemas.microsoft.com/office/word/2018/wordml/cex" xmlns:w16cid="http://schemas.microsoft.com/office/word/2016/wordml/cid" xmlns:w16="http://schemas.microsoft.com/office/word/2018/wordml" xmlns:w16se="http://schemas.microsoft.com/office/word/2015/wordml/symex" xmlns:wpg="http://schemas.microsoft.com/office/word/2010/wordprocessingGroup" xmlns:wpi="http://schemas.microsoft.com/office/word/2010/wordprocessingInk" xmlns:wne="http://schemas.microsoft.com/office/word/2006/wordml" xmlns:wps="http://schemas.microsoft.com/office/word/2010/wordprocessingShape" mc:Ignorable="w14 w15 w16se w16cid w16 w16cex wp14">
   <w:p>
     <w:pPr>
       <w:pBdr>
@@ -4935,7 +5126,7 @@
 </file>
 
 <file path=word/numbering.xml><?xml version="1.0" encoding="utf-8"?>
-<w:numbering xmlns:wpc="http://schemas.microsoft.com/office/word/2010/wordprocessingCanvas" xmlns:cx="http://schemas.microsoft.com/office/drawing/2014/chartex" xmlns:cx1="http://schemas.microsoft.com/office/drawing/2015/9/8/chartex" xmlns:cx2="http://schemas.microsoft.com/office/drawing/2015/10/21/chartex" xmlns:cx3="http://schemas.microsoft.com/office/drawing/2016/5/9/chartex" xmlns:cx4="http://schemas.microsoft.com/office/drawing/2016/5/10/chartex" xmlns:cx5="http://schemas.microsoft.com/office/drawing/2016/5/11/chartex" xmlns:cx6="http://schemas.microsoft.com/office/drawing/2016/5/12/chartex" xmlns:cx7="http://schemas.microsoft.com/office/drawing/2016/5/13/chartex" xmlns:cx8="http://schemas.microsoft.com/office/drawing/2016/5/14/chartex" xmlns:mc="http://schemas.openxmlformats.org/markup-compatibility/2006" xmlns:aink="http://schemas.microsoft.com/office/drawing/2016/ink" xmlns:am3d="http://schemas.microsoft.com/office/drawing/2017/model3d" xmlns:o="urn:schemas-microsoft-com:office:office" xmlns:r="http://schemas.openxmlformats.org/officeDocument/2006/relationships" xmlns:m="http://schemas.openxmlformats.org/officeDocument/2006/math" xmlns:v="urn:schemas-microsoft-com:vml" xmlns:wp14="http://schemas.microsoft.com/office/word/2010/wordprocessingDrawing" xmlns:wp="http://schemas.openxmlformats.org/drawingml/2006/wordprocessingDrawing" xmlns:w10="urn:schemas-microsoft-com:office:word" xmlns:w="http://schemas.openxmlformats.org/wordprocessingml/2006/main" xmlns:w14="http://schemas.microsoft.com/office/word/2010/wordml" xmlns:w15="http://schemas.microsoft.com/office/word/2012/wordml" xmlns:w16cid="http://schemas.microsoft.com/office/word/2016/wordml/cid" xmlns:w16se="http://schemas.microsoft.com/office/word/2015/wordml/symex" xmlns:wpg="http://schemas.microsoft.com/office/word/2010/wordprocessingGroup" xmlns:wpi="http://schemas.microsoft.com/office/word/2010/wordprocessingInk" xmlns:wne="http://schemas.microsoft.com/office/word/2006/wordml" xmlns:wps="http://schemas.microsoft.com/office/word/2010/wordprocessingShape" mc:Ignorable="w14 w15 w16se w16cid wp14">
+<w:numbering xmlns:wpc="http://schemas.microsoft.com/office/word/2010/wordprocessingCanvas" xmlns:cx="http://schemas.microsoft.com/office/drawing/2014/chartex" xmlns:cx1="http://schemas.microsoft.com/office/drawing/2015/9/8/chartex" xmlns:cx2="http://schemas.microsoft.com/office/drawing/2015/10/21/chartex" xmlns:cx3="http://schemas.microsoft.com/office/drawing/2016/5/9/chartex" xmlns:cx4="http://schemas.microsoft.com/office/drawing/2016/5/10/chartex" xmlns:cx5="http://schemas.microsoft.com/office/drawing/2016/5/11/chartex" xmlns:cx6="http://schemas.microsoft.com/office/drawing/2016/5/12/chartex" xmlns:cx7="http://schemas.microsoft.com/office/drawing/2016/5/13/chartex" xmlns:cx8="http://schemas.microsoft.com/office/drawing/2016/5/14/chartex" xmlns:mc="http://schemas.openxmlformats.org/markup-compatibility/2006" xmlns:aink="http://schemas.microsoft.com/office/drawing/2016/ink" xmlns:am3d="http://schemas.microsoft.com/office/drawing/2017/model3d" xmlns:o="urn:schemas-microsoft-com:office:office" xmlns:r="http://schemas.openxmlformats.org/officeDocument/2006/relationships" xmlns:m="http://schemas.openxmlformats.org/officeDocument/2006/math" xmlns:v="urn:schemas-microsoft-com:vml" xmlns:wp14="http://schemas.microsoft.com/office/word/2010/wordprocessingDrawing" xmlns:wp="http://schemas.openxmlformats.org/drawingml/2006/wordprocessingDrawing" xmlns:w10="urn:schemas-microsoft-com:office:word" xmlns:w="http://schemas.openxmlformats.org/wordprocessingml/2006/main" xmlns:w14="http://schemas.microsoft.com/office/word/2010/wordml" xmlns:w15="http://schemas.microsoft.com/office/word/2012/wordml" xmlns:w16cex="http://schemas.microsoft.com/office/word/2018/wordml/cex" xmlns:w16cid="http://schemas.microsoft.com/office/word/2016/wordml/cid" xmlns:w16="http://schemas.microsoft.com/office/word/2018/wordml" xmlns:w16se="http://schemas.microsoft.com/office/word/2015/wordml/symex" xmlns:wpg="http://schemas.microsoft.com/office/word/2010/wordprocessingGroup" xmlns:wpi="http://schemas.microsoft.com/office/word/2010/wordprocessingInk" xmlns:wne="http://schemas.microsoft.com/office/word/2006/wordml" xmlns:wps="http://schemas.microsoft.com/office/word/2010/wordprocessingShape" mc:Ignorable="w14 w15 w16se w16cid w16 w16cex wp14">
   <w:abstractNum w:abstractNumId="0" w15:restartNumberingAfterBreak="0">
     <w:nsid w:val="070A3AAE"/>
     <w:multiLevelType w:val="hybridMultilevel"/>
@@ -8843,7 +9034,7 @@
 </file>
 
 <file path=word/styles.xml><?xml version="1.0" encoding="utf-8"?>
-<w:styles xmlns:mc="http://schemas.openxmlformats.org/markup-compatibility/2006" xmlns:r="http://schemas.openxmlformats.org/officeDocument/2006/relationships" xmlns:w="http://schemas.openxmlformats.org/wordprocessingml/2006/main" xmlns:w14="http://schemas.microsoft.com/office/word/2010/wordml" xmlns:w15="http://schemas.microsoft.com/office/word/2012/wordml" xmlns:w16cid="http://schemas.microsoft.com/office/word/2016/wordml/cid" xmlns:w16se="http://schemas.microsoft.com/office/word/2015/wordml/symex" mc:Ignorable="w14 w15 w16se w16cid">
+<w:styles xmlns:mc="http://schemas.openxmlformats.org/markup-compatibility/2006" xmlns:r="http://schemas.openxmlformats.org/officeDocument/2006/relationships" xmlns:w="http://schemas.openxmlformats.org/wordprocessingml/2006/main" xmlns:w14="http://schemas.microsoft.com/office/word/2010/wordml" xmlns:w15="http://schemas.microsoft.com/office/word/2012/wordml" xmlns:w16cex="http://schemas.microsoft.com/office/word/2018/wordml/cex" xmlns:w16cid="http://schemas.microsoft.com/office/word/2016/wordml/cid" xmlns:w16="http://schemas.microsoft.com/office/word/2018/wordml" xmlns:w16se="http://schemas.microsoft.com/office/word/2015/wordml/symex" mc:Ignorable="w14 w15 w16se w16cid w16 w16cex">
   <w:docDefaults>
     <w:rPrDefault>
       <w:rPr>
@@ -8859,7 +9050,7 @@
       </w:pPr>
     </w:pPrDefault>
   </w:docDefaults>
-  <w:latentStyles w:defLockedState="0" w:defUIPriority="99" w:defSemiHidden="0" w:defUnhideWhenUsed="0" w:defQFormat="0" w:count="377">
+  <w:latentStyles w:defLockedState="0" w:defUIPriority="99" w:defSemiHidden="0" w:defUnhideWhenUsed="0" w:defQFormat="0" w:count="376">
     <w:lsdException w:name="Normal" w:uiPriority="0" w:qFormat="1"/>
     <w:lsdException w:name="heading 1" w:uiPriority="9" w:qFormat="1"/>
     <w:lsdException w:name="heading 2" w:semiHidden="1" w:uiPriority="9" w:unhideWhenUsed="1" w:qFormat="1"/>
@@ -8965,6 +9156,7 @@
     <w:lsdException w:name="HTML Sample" w:semiHidden="1" w:unhideWhenUsed="1"/>
     <w:lsdException w:name="HTML Typewriter" w:semiHidden="1" w:unhideWhenUsed="1"/>
     <w:lsdException w:name="HTML Variable" w:semiHidden="1" w:unhideWhenUsed="1"/>
+    <w:lsdException w:name="Normal Table" w:semiHidden="1" w:unhideWhenUsed="1"/>
     <w:lsdException w:name="annotation subject" w:semiHidden="1" w:unhideWhenUsed="1"/>
     <w:lsdException w:name="No List" w:semiHidden="1" w:unhideWhenUsed="1"/>
     <w:lsdException w:name="Outline List 1" w:semiHidden="1" w:unhideWhenUsed="1"/>
@@ -9011,8 +9203,10 @@
     <w:lsdException w:name="Table Subtle 2" w:semiHidden="1" w:unhideWhenUsed="1"/>
     <w:lsdException w:name="Table Web 1" w:semiHidden="1" w:unhideWhenUsed="1"/>
     <w:lsdException w:name="Table Web 2" w:semiHidden="1" w:unhideWhenUsed="1"/>
+    <w:lsdException w:name="Table Web 3" w:semiHidden="1" w:unhideWhenUsed="1"/>
     <w:lsdException w:name="Balloon Text" w:semiHidden="1" w:unhideWhenUsed="1"/>
     <w:lsdException w:name="Table Grid" w:uiPriority="0"/>
+    <w:lsdException w:name="Table Theme" w:semiHidden="1" w:unhideWhenUsed="1"/>
     <w:lsdException w:name="Placeholder Text" w:semiHidden="1"/>
     <w:lsdException w:name="No Spacing" w:uiPriority="1" w:qFormat="1"/>
     <w:lsdException w:name="Light Shading" w:uiPriority="60"/>
@@ -9233,7 +9427,6 @@
     <w:lsdException w:name="Hashtag" w:semiHidden="1" w:unhideWhenUsed="1"/>
     <w:lsdException w:name="Unresolved Mention" w:semiHidden="1" w:unhideWhenUsed="1"/>
     <w:lsdException w:name="Smart Link" w:semiHidden="1" w:unhideWhenUsed="1"/>
-    <w:lsdException w:name="Smart Link Error" w:semiHidden="1" w:unhideWhenUsed="1"/>
   </w:latentStyles>
   <w:style w:type="paragraph" w:default="1" w:styleId="Normal">
     <w:name w:val="Normal"/>
@@ -10521,28 +10714,28 @@
 </file>
 
 <file path=customXml/item1.xml><?xml version="1.0" encoding="utf-8"?>
+<b:Sources xmlns:b="http://schemas.openxmlformats.org/officeDocument/2006/bibliography" xmlns="http://schemas.openxmlformats.org/officeDocument/2006/bibliography" SelectedStyle="\APASixthEditionOfficeOnline.xsl" StyleName="APA" Version="6"/>
+</file>
+
+<file path=customXml/item2.xml><?xml version="1.0" encoding="utf-8"?>
 <go:gDocsCustomXmlDataStorage xmlns:go="http://customooxmlschemas.google.com/" xmlns:r="http://schemas.openxmlformats.org/officeDocument/2006/relationships">
   <go:docsCustomData xmlns:go="http://customooxmlschemas.google.com/" roundtripDataSignature="AMtx7mjYTA/kBMgQAqLIJ2aNGBrFUvl07Q==">AMUW2mUcZJ7/sssdzwqV1X0T43juRk+/oyXeOqSOKi7aybh8d9rGtB/VFn0BMl119WN3uJZVGGwfvPAD/7csje2qcDqSMvoRNJgCE3hyghNVP6hZ6m/mT9UOrOWlJJjmGdZKdlVURz1dxplnIyYrjC7rJVOkCqZH/iNtmEOB+VL7ii8gPFoC/dFy2nL4+9fA076oS73TdPCxc1n1550lPdZQ3dnnm2B3n9bsi+6Dt0Qp1C4BKDeX+KmXcL7njf3EqVhbFcZ2vg5uX1RDhjlAlTXAD9IB60DWEi92mABDdaVwEK/Obcf790CVjDtKcWyAcQ241J5M0fDf4dSEPpqVVlZAh8bIyS9lUr8zYYt88JlIUrQBR2o1t7HzqplA6OjHkx2HYOEJe8HBYqJkwTa0LbuQbV/MKvJ/2VsLUafmhHBJ9gpeHukR2v6w6dOQqBshD0B4saALd83U</go:docsCustomData>
 </go:gDocsCustomXmlDataStorage>
 </file>
 
-<file path=customXml/item2.xml><?xml version="1.0" encoding="utf-8"?>
-<b:Sources xmlns:b="http://schemas.openxmlformats.org/officeDocument/2006/bibliography" xmlns="http://schemas.openxmlformats.org/officeDocument/2006/bibliography" SelectedStyle="\APASixthEditionOfficeOnline.xsl" StyleName="APA" Version="6"/>
+<file path=customXml/itemProps1.xml><?xml version="1.0" encoding="utf-8"?>
+<ds:datastoreItem xmlns:ds="http://schemas.openxmlformats.org/officeDocument/2006/customXml" ds:itemID="{736AF0EB-CE5B-4DED-AFEF-F5F6DF463778}">
+  <ds:schemaRefs>
+    <ds:schemaRef ds:uri="http://schemas.openxmlformats.org/officeDocument/2006/bibliography"/>
+  </ds:schemaRefs>
+</ds:datastoreItem>
 </file>
 
-<file path=customXml/itemProps1.xml><?xml version="1.0" encoding="utf-8"?>
+<file path=customXml/itemProps2.xml><?xml version="1.0" encoding="utf-8"?>
 <ds:datastoreItem xmlns:ds="http://schemas.openxmlformats.org/officeDocument/2006/customXml" ds:itemID="{11111111-1234-1234-1234-123412341234}">
   <ds:schemaRefs>
     <ds:schemaRef ds:uri="http://customooxmlschemas.google.com/"/>
     <ds:schemaRef ds:uri="http://schemas.openxmlformats.org/officeDocument/2006/relationships"/>
   </ds:schemaRefs>
 </ds:datastoreItem>
-</file>
-
-<file path=customXml/itemProps2.xml><?xml version="1.0" encoding="utf-8"?>
-<ds:datastoreItem xmlns:ds="http://schemas.openxmlformats.org/officeDocument/2006/customXml" ds:itemID="{736AF0EB-CE5B-4DED-AFEF-F5F6DF463778}">
-  <ds:schemaRefs>
-    <ds:schemaRef ds:uri="http://schemas.openxmlformats.org/officeDocument/2006/bibliography"/>
-  </ds:schemaRefs>
-</ds:datastoreItem>
 </file>
</xml_diff>

<commit_message>
Finalisation du rapport. Dernière modifications du code. Clean up du projet.
</commit_message>
<xml_diff>
--- a/Documentation/RapportFinalProjet.docx
+++ b/Documentation/RapportFinalProjet.docx
@@ -1,6 +1,6 @@
 
 <file path=word/document.xml><?xml version="1.0" encoding="utf-8"?>
-<w:document xmlns:wpc="http://schemas.microsoft.com/office/word/2010/wordprocessingCanvas" xmlns:cx="http://schemas.microsoft.com/office/drawing/2014/chartex" xmlns:cx1="http://schemas.microsoft.com/office/drawing/2015/9/8/chartex" xmlns:cx2="http://schemas.microsoft.com/office/drawing/2015/10/21/chartex" xmlns:cx3="http://schemas.microsoft.com/office/drawing/2016/5/9/chartex" xmlns:cx4="http://schemas.microsoft.com/office/drawing/2016/5/10/chartex" xmlns:cx5="http://schemas.microsoft.com/office/drawing/2016/5/11/chartex" xmlns:cx6="http://schemas.microsoft.com/office/drawing/2016/5/12/chartex" xmlns:cx7="http://schemas.microsoft.com/office/drawing/2016/5/13/chartex" xmlns:cx8="http://schemas.microsoft.com/office/drawing/2016/5/14/chartex" xmlns:mc="http://schemas.openxmlformats.org/markup-compatibility/2006" xmlns:aink="http://schemas.microsoft.com/office/drawing/2016/ink" xmlns:am3d="http://schemas.microsoft.com/office/drawing/2017/model3d" xmlns:o="urn:schemas-microsoft-com:office:office" xmlns:r="http://schemas.openxmlformats.org/officeDocument/2006/relationships" xmlns:m="http://schemas.openxmlformats.org/officeDocument/2006/math" xmlns:v="urn:schemas-microsoft-com:vml" xmlns:wp14="http://schemas.microsoft.com/office/word/2010/wordprocessingDrawing" xmlns:wp="http://schemas.openxmlformats.org/drawingml/2006/wordprocessingDrawing" xmlns:w10="urn:schemas-microsoft-com:office:word" xmlns:w="http://schemas.openxmlformats.org/wordprocessingml/2006/main" xmlns:w14="http://schemas.microsoft.com/office/word/2010/wordml" xmlns:w15="http://schemas.microsoft.com/office/word/2012/wordml" xmlns:w16cex="http://schemas.microsoft.com/office/word/2018/wordml/cex" xmlns:w16cid="http://schemas.microsoft.com/office/word/2016/wordml/cid" xmlns:w16="http://schemas.microsoft.com/office/word/2018/wordml" xmlns:w16se="http://schemas.microsoft.com/office/word/2015/wordml/symex" xmlns:wpg="http://schemas.microsoft.com/office/word/2010/wordprocessingGroup" xmlns:wpi="http://schemas.microsoft.com/office/word/2010/wordprocessingInk" xmlns:wne="http://schemas.microsoft.com/office/word/2006/wordml" xmlns:wps="http://schemas.microsoft.com/office/word/2010/wordprocessingShape" mc:Ignorable="w14 w15 w16se w16cid w16 w16cex wp14">
+<w:document xmlns:wpc="http://schemas.microsoft.com/office/word/2010/wordprocessingCanvas" xmlns:cx="http://schemas.microsoft.com/office/drawing/2014/chartex" xmlns:cx1="http://schemas.microsoft.com/office/drawing/2015/9/8/chartex" xmlns:cx2="http://schemas.microsoft.com/office/drawing/2015/10/21/chartex" xmlns:cx3="http://schemas.microsoft.com/office/drawing/2016/5/9/chartex" xmlns:cx4="http://schemas.microsoft.com/office/drawing/2016/5/10/chartex" xmlns:cx5="http://schemas.microsoft.com/office/drawing/2016/5/11/chartex" xmlns:cx6="http://schemas.microsoft.com/office/drawing/2016/5/12/chartex" xmlns:cx7="http://schemas.microsoft.com/office/drawing/2016/5/13/chartex" xmlns:cx8="http://schemas.microsoft.com/office/drawing/2016/5/14/chartex" xmlns:mc="http://schemas.openxmlformats.org/markup-compatibility/2006" xmlns:aink="http://schemas.microsoft.com/office/drawing/2016/ink" xmlns:am3d="http://schemas.microsoft.com/office/drawing/2017/model3d" xmlns:o="urn:schemas-microsoft-com:office:office" xmlns:r="http://schemas.openxmlformats.org/officeDocument/2006/relationships" xmlns:m="http://schemas.openxmlformats.org/officeDocument/2006/math" xmlns:v="urn:schemas-microsoft-com:vml" xmlns:wp14="http://schemas.microsoft.com/office/word/2010/wordprocessingDrawing" xmlns:wp="http://schemas.openxmlformats.org/drawingml/2006/wordprocessingDrawing" xmlns:w10="urn:schemas-microsoft-com:office:word" xmlns:w="http://schemas.openxmlformats.org/wordprocessingml/2006/main" xmlns:w14="http://schemas.microsoft.com/office/word/2010/wordml" xmlns:w15="http://schemas.microsoft.com/office/word/2012/wordml" xmlns:w16cid="http://schemas.microsoft.com/office/word/2016/wordml/cid" xmlns:w16se="http://schemas.microsoft.com/office/word/2015/wordml/symex" xmlns:wpg="http://schemas.microsoft.com/office/word/2010/wordprocessingGroup" xmlns:wpi="http://schemas.microsoft.com/office/word/2010/wordprocessingInk" xmlns:wne="http://schemas.microsoft.com/office/word/2006/wordml" xmlns:wps="http://schemas.microsoft.com/office/word/2010/wordprocessingShape" mc:Ignorable="w14 w15 w16se w16cid wp14">
   <w:body>
     <w:p>
       <w:pPr>
@@ -463,23 +463,7 @@
           <w:sz w:val="24"/>
           <w:szCs w:val="24"/>
         </w:rPr>
-        <w:t xml:space="preserve"> : </w:t>
-      </w:r>
-      <w:proofErr w:type="spellStart"/>
-      <w:r>
-        <w:rPr>
-          <w:sz w:val="24"/>
-          <w:szCs w:val="24"/>
-        </w:rPr>
-        <w:t>Balestrieri</w:t>
-      </w:r>
-      <w:proofErr w:type="spellEnd"/>
-      <w:r>
-        <w:rPr>
-          <w:sz w:val="24"/>
-          <w:szCs w:val="24"/>
-        </w:rPr>
-        <w:t xml:space="preserve"> </w:t>
+        <w:t xml:space="preserve"> : Balestrieri </w:t>
       </w:r>
       <w:r>
         <w:rPr>
@@ -521,21 +505,12 @@
         </w:rPr>
         <w:t xml:space="preserve">Professeur : </w:t>
       </w:r>
-      <w:proofErr w:type="spellStart"/>
       <w:r>
         <w:rPr>
           <w:sz w:val="24"/>
           <w:szCs w:val="24"/>
         </w:rPr>
-        <w:t>Lachaize</w:t>
-      </w:r>
-      <w:proofErr w:type="spellEnd"/>
-      <w:r>
-        <w:rPr>
-          <w:sz w:val="24"/>
-          <w:szCs w:val="24"/>
-        </w:rPr>
-        <w:t xml:space="preserve"> Patrick</w:t>
+        <w:t>Lachaize Patrick</w:t>
       </w:r>
     </w:p>
     <w:p>
@@ -2174,13 +2149,8 @@
         <w:t>La programmation réseau</w:t>
       </w:r>
       <w:r>
-        <w:t xml:space="preserve"> &amp; </w:t>
-      </w:r>
-      <w:proofErr w:type="spellStart"/>
-      <w:r>
-        <w:t>multi-threads</w:t>
-      </w:r>
-      <w:proofErr w:type="spellEnd"/>
+        <w:t xml:space="preserve"> &amp; multi-threads</w:t>
+      </w:r>
     </w:p>
     <w:p>
       <w:pPr>
@@ -2203,15 +2173,7 @@
         </w:numPr>
       </w:pPr>
       <w:r>
-        <w:t xml:space="preserve">La gestion de projet avec </w:t>
-      </w:r>
-      <w:proofErr w:type="spellStart"/>
-      <w:r>
-        <w:t>IceScrum</w:t>
-      </w:r>
-      <w:proofErr w:type="spellEnd"/>
-      <w:r>
-        <w:t xml:space="preserve"> </w:t>
+        <w:t xml:space="preserve">La gestion de projet avec IceScrum </w:t>
       </w:r>
     </w:p>
     <w:p>
@@ -2243,15 +2205,7 @@
     </w:p>
     <w:p>
       <w:r>
-        <w:t xml:space="preserve">Le projet a été divisé en 4 sprints avec à chaque fois un entretien avec le « Project </w:t>
-      </w:r>
-      <w:proofErr w:type="spellStart"/>
-      <w:r>
-        <w:t>Owner</w:t>
-      </w:r>
-      <w:proofErr w:type="spellEnd"/>
-      <w:r>
-        <w:t xml:space="preserve"> » pour la validation des étapes. </w:t>
+        <w:t xml:space="preserve">Le projet a été divisé en 4 sprints avec à chaque fois un entretien avec le « Project Owner » pour la validation des étapes. </w:t>
       </w:r>
     </w:p>
     <w:p>
@@ -2337,15 +2291,7 @@
       <w:bookmarkStart w:id="3" w:name="_Toc42700916"/>
       <w:r>
         <w:lastRenderedPageBreak/>
-        <w:t xml:space="preserve">Règles du jeu « Poker Texas </w:t>
-      </w:r>
-      <w:proofErr w:type="spellStart"/>
-      <w:r>
-        <w:t>Hold’em</w:t>
-      </w:r>
-      <w:proofErr w:type="spellEnd"/>
-      <w:r>
-        <w:t> »</w:t>
+        <w:t>Règles du jeu « Poker Texas Hold’em »</w:t>
       </w:r>
       <w:bookmarkEnd w:id="2"/>
       <w:bookmarkEnd w:id="3"/>
@@ -2421,23 +2367,7 @@
           <w:i/>
           <w:iCs/>
         </w:rPr>
-        <w:t xml:space="preserve">« Pour commencer, vous devez désigner un donneur, afin de le distinguer des autres, le bouton doit être placé sur la table à côté de ce joueur. Le donneur </w:t>
-      </w:r>
-      <w:proofErr w:type="gramStart"/>
-      <w:r>
-        <w:rPr>
-          <w:i/>
-          <w:iCs/>
-        </w:rPr>
-        <w:t>est en charge</w:t>
-      </w:r>
-      <w:proofErr w:type="gramEnd"/>
-      <w:r>
-        <w:rPr>
-          <w:i/>
-          <w:iCs/>
-        </w:rPr>
-        <w:t xml:space="preserve"> de distribuer les cartes. A chaque tour, le donneur change dans le sens des aiguilles d’une montre.</w:t>
+        <w:t>« Pour commencer, vous devez désigner un donneur, afin de le distinguer des autres, le bouton doit être placé sur la table à côté de ce joueur. Le donneur est en charge de distribuer les cartes. A chaque tour, le donneur change dans le sens des aiguilles d’une montre.</w:t>
       </w:r>
     </w:p>
     <w:p>
@@ -2710,23 +2640,7 @@
           <w:i/>
           <w:iCs/>
         </w:rPr>
-        <w:t xml:space="preserve">Le deuxième tour de mises démarre avec le joueur à gauche du donneur. Dans ce nouveau tour chaque joueur </w:t>
-      </w:r>
-      <w:proofErr w:type="gramStart"/>
-      <w:r>
-        <w:rPr>
-          <w:i/>
-          <w:iCs/>
-        </w:rPr>
-        <w:t>à</w:t>
-      </w:r>
-      <w:proofErr w:type="gramEnd"/>
-      <w:r>
-        <w:rPr>
-          <w:i/>
-          <w:iCs/>
-        </w:rPr>
-        <w:t xml:space="preserve"> la possibilité de dire :</w:t>
+        <w:t>Le deuxième tour de mises démarre avec le joueur à gauche du donneur. Dans ce nouveau tour chaque joueur à la possibilité de dire :</w:t>
       </w:r>
     </w:p>
     <w:p>
@@ -2755,39 +2669,7 @@
           <w:i/>
           <w:iCs/>
         </w:rPr>
-        <w:t xml:space="preserve">, le joueur peut </w:t>
-      </w:r>
-      <w:proofErr w:type="spellStart"/>
-      <w:r>
-        <w:rPr>
-          <w:i/>
-          <w:iCs/>
-        </w:rPr>
-        <w:t>cheker</w:t>
-      </w:r>
-      <w:proofErr w:type="spellEnd"/>
-      <w:r>
-        <w:rPr>
-          <w:i/>
-          <w:iCs/>
-        </w:rPr>
-        <w:t xml:space="preserve"> c’est-à-dire qu’il ne mise pas de somme supplémentaire dans le pot. Il peut </w:t>
-      </w:r>
-      <w:proofErr w:type="spellStart"/>
-      <w:r>
-        <w:rPr>
-          <w:i/>
-          <w:iCs/>
-        </w:rPr>
-        <w:t>cheker</w:t>
-      </w:r>
-      <w:proofErr w:type="spellEnd"/>
-      <w:r>
-        <w:rPr>
-          <w:i/>
-          <w:iCs/>
-        </w:rPr>
-        <w:t xml:space="preserve"> seulement si les joueurs d’avant n’ont pas misé eux non plus.</w:t>
+        <w:t>, le joueur peut cheker c’est-à-dire qu’il ne mise pas de somme supplémentaire dans le pot. Il peut cheker seulement si les joueurs d’avant n’ont pas misé eux non plus.</w:t>
       </w:r>
     </w:p>
     <w:p>
@@ -2995,15 +2877,7 @@
         <w:t xml:space="preserve"> </w:t>
       </w:r>
       <w:r>
-        <w:t xml:space="preserve">Les adaptations pour notre projet seront </w:t>
-      </w:r>
-      <w:proofErr w:type="gramStart"/>
-      <w:r>
-        <w:t>expliqués</w:t>
-      </w:r>
-      <w:proofErr w:type="gramEnd"/>
-      <w:r>
-        <w:t xml:space="preserve"> au chapitre « Adaptation des règles ». </w:t>
+        <w:t xml:space="preserve">Les adaptations pour notre projet seront expliqués au chapitre « Adaptation des règles ». </w:t>
       </w:r>
     </w:p>
     <w:p>
@@ -3098,27 +2972,14 @@
       <w:r>
         <w:t xml:space="preserve">Figure </w:t>
       </w:r>
-      <w:r>
-        <w:fldChar w:fldCharType="begin"/>
-      </w:r>
-      <w:r>
-        <w:instrText xml:space="preserve"> SEQ Figure \* ARABIC </w:instrText>
-      </w:r>
-      <w:r>
-        <w:fldChar w:fldCharType="separate"/>
-      </w:r>
-      <w:r>
-        <w:rPr>
-          <w:noProof/>
-        </w:rPr>
-        <w:t>1</w:t>
-      </w:r>
-      <w:r>
-        <w:rPr>
-          <w:noProof/>
-        </w:rPr>
-        <w:fldChar w:fldCharType="end"/>
-      </w:r>
+      <w:fldSimple w:instr=" SEQ Figure \* ARABIC ">
+        <w:r>
+          <w:rPr>
+            <w:noProof/>
+          </w:rPr>
+          <w:t>1</w:t>
+        </w:r>
+      </w:fldSimple>
       <w:r>
         <w:t xml:space="preserve"> </w:t>
       </w:r>
@@ -3297,9 +3158,40 @@
     </w:p>
     <w:p>
       <w:pPr>
+        <w:rPr>
+          <w:b/>
+          <w:bCs/>
+        </w:rPr>
+      </w:pPr>
+      <w:r>
+        <w:rPr>
+          <w:b/>
+          <w:bCs/>
+        </w:rPr>
+        <w:t>Gestion carte haute</w:t>
+      </w:r>
+    </w:p>
+    <w:p>
+      <w:pPr>
         <w:jc w:val="left"/>
       </w:pPr>
       <w:r>
+        <w:t>Dans le cas de joueur</w:t>
+      </w:r>
+      <w:r>
+        <w:t>(s)</w:t>
+      </w:r>
+      <w:bookmarkStart w:id="12" w:name="_GoBack"/>
+      <w:bookmarkEnd w:id="12"/>
+      <w:r>
+        <w:t xml:space="preserve"> ayant la même combinaison (par exemple s’ils ont tous les deux une paire), la hauteur de la paire n’a pas été implémentée. C’est-à-dire qu’une paire de 6 équivaut à une paire de 7.</w:t>
+      </w:r>
+    </w:p>
+    <w:p>
+      <w:pPr>
+        <w:jc w:val="left"/>
+      </w:pPr>
+      <w:r>
         <w:br w:type="page"/>
       </w:r>
     </w:p>
@@ -3307,29 +3199,21 @@
       <w:pPr>
         <w:pStyle w:val="Titre1"/>
       </w:pPr>
-      <w:bookmarkStart w:id="12" w:name="_Toc42662311"/>
-      <w:bookmarkStart w:id="13" w:name="_Toc42700921"/>
+      <w:bookmarkStart w:id="13" w:name="_Toc42662311"/>
+      <w:bookmarkStart w:id="14" w:name="_Toc42700921"/>
       <w:r>
         <w:lastRenderedPageBreak/>
         <w:t>Gestion de projet</w:t>
       </w:r>
-      <w:bookmarkEnd w:id="12"/>
       <w:bookmarkEnd w:id="13"/>
+      <w:bookmarkEnd w:id="14"/>
       <w:r>
         <w:t xml:space="preserve"> </w:t>
       </w:r>
     </w:p>
     <w:p>
       <w:r>
-        <w:t xml:space="preserve">Dans le cadre de ce projet nous avons utilisé l’outil </w:t>
-      </w:r>
-      <w:proofErr w:type="spellStart"/>
-      <w:r>
-        <w:t>IceScrum</w:t>
-      </w:r>
-      <w:proofErr w:type="spellEnd"/>
-      <w:r>
-        <w:t>. Celui-ci nous a permis de planifier diverses tâches réparties dans des « </w:t>
+        <w:t>Dans le cadre de ce projet nous avons utilisé l’outil IceScrum. Celui-ci nous a permis de planifier diverses tâches réparties dans des « </w:t>
       </w:r>
       <w:r>
         <w:rPr>
@@ -3465,13 +3349,13 @@
       <w:pPr>
         <w:pStyle w:val="Titre2"/>
       </w:pPr>
-      <w:bookmarkStart w:id="14" w:name="_Toc42662312"/>
-      <w:bookmarkStart w:id="15" w:name="_Toc42700922"/>
+      <w:bookmarkStart w:id="15" w:name="_Toc42662312"/>
+      <w:bookmarkStart w:id="16" w:name="_Toc42700922"/>
       <w:r>
         <w:t>Sprint 1</w:t>
       </w:r>
-      <w:bookmarkEnd w:id="14"/>
       <w:bookmarkEnd w:id="15"/>
+      <w:bookmarkEnd w:id="16"/>
       <w:r>
         <w:t xml:space="preserve"> </w:t>
       </w:r>
@@ -3509,13 +3393,13 @@
       <w:pPr>
         <w:pStyle w:val="Titre2"/>
       </w:pPr>
-      <w:bookmarkStart w:id="16" w:name="_Toc42662313"/>
-      <w:bookmarkStart w:id="17" w:name="_Toc42700923"/>
+      <w:bookmarkStart w:id="17" w:name="_Toc42662313"/>
+      <w:bookmarkStart w:id="18" w:name="_Toc42700923"/>
       <w:r>
         <w:t>Sprint 2</w:t>
       </w:r>
-      <w:bookmarkEnd w:id="16"/>
       <w:bookmarkEnd w:id="17"/>
+      <w:bookmarkEnd w:id="18"/>
       <w:r>
         <w:t xml:space="preserve"> </w:t>
       </w:r>
@@ -3539,7 +3423,6 @@
         <w:lastRenderedPageBreak/>
         <w:t xml:space="preserve">L’introduction de la communication Client- Serveur fût la tâche prenant le plus de temps. Celle-ci nous a permis de mettre en place une structure servant d’exemple afin de pouvoir ré—implémenter d’autre communications nécessaires au jeu (tel que le fait que les cartes du </w:t>
       </w:r>
-      <w:proofErr w:type="spellStart"/>
       <w:r>
         <w:rPr>
           <w:b/>
@@ -3554,7 +3437,6 @@
         </w:rPr>
         <w:t>oard</w:t>
       </w:r>
-      <w:proofErr w:type="spellEnd"/>
       <w:r>
         <w:rPr>
           <w:rStyle w:val="Appelnotedebasdep"/>
@@ -3601,13 +3483,13 @@
       <w:pPr>
         <w:pStyle w:val="Titre2"/>
       </w:pPr>
-      <w:bookmarkStart w:id="18" w:name="_Toc42662314"/>
-      <w:bookmarkStart w:id="19" w:name="_Toc42700924"/>
+      <w:bookmarkStart w:id="19" w:name="_Toc42662314"/>
+      <w:bookmarkStart w:id="20" w:name="_Toc42700924"/>
       <w:r>
         <w:t>Sprint 3</w:t>
       </w:r>
-      <w:bookmarkEnd w:id="18"/>
       <w:bookmarkEnd w:id="19"/>
+      <w:bookmarkEnd w:id="20"/>
     </w:p>
     <w:p>
       <w:r>
@@ -3634,13 +3516,8 @@
         <w:footnoteReference w:id="5"/>
       </w:r>
       <w:r>
-        <w:t xml:space="preserve">, </w:t>
-      </w:r>
-      <w:proofErr w:type="spellStart"/>
-      <w:r>
-        <w:t>Turn</w:t>
-      </w:r>
-      <w:proofErr w:type="spellEnd"/>
+        <w:t>, Turn</w:t>
+      </w:r>
       <w:r>
         <w:rPr>
           <w:rStyle w:val="Appelnotedebasdep"/>
@@ -3651,23 +3528,7 @@
         <w:t>).</w:t>
       </w:r>
       <w:r>
-        <w:t xml:space="preserve"> Nous avons notamment revu l’ensemble des actions possibles joueurs afin de pouvoir correctement les interprétés entre le </w:t>
-      </w:r>
-      <w:proofErr w:type="spellStart"/>
-      <w:r>
-        <w:t>back-end</w:t>
-      </w:r>
-      <w:proofErr w:type="spellEnd"/>
-      <w:r>
-        <w:t xml:space="preserve"> et le </w:t>
-      </w:r>
-      <w:proofErr w:type="spellStart"/>
-      <w:r>
-        <w:t>front-end</w:t>
-      </w:r>
-      <w:proofErr w:type="spellEnd"/>
-      <w:r>
-        <w:t>. Ainsi un joueur pourra uniquement miser lors d’une phase de mise (qui est affichée sur la fenêtre).</w:t>
+        <w:t xml:space="preserve"> Nous avons notamment revu l’ensemble des actions possibles joueurs afin de pouvoir correctement les interprétés entre le back-end et le front-end. Ainsi un joueur pourra uniquement miser lors d’une phase de mise (qui est affichée sur la fenêtre).</w:t>
       </w:r>
     </w:p>
     <w:p>
@@ -3679,13 +3540,13 @@
       <w:pPr>
         <w:pStyle w:val="Titre2"/>
       </w:pPr>
-      <w:bookmarkStart w:id="20" w:name="_Toc42662315"/>
-      <w:bookmarkStart w:id="21" w:name="_Toc42700925"/>
+      <w:bookmarkStart w:id="21" w:name="_Toc42662315"/>
+      <w:bookmarkStart w:id="22" w:name="_Toc42700925"/>
       <w:r>
         <w:t>Sprint 4</w:t>
       </w:r>
-      <w:bookmarkEnd w:id="20"/>
       <w:bookmarkEnd w:id="21"/>
+      <w:bookmarkEnd w:id="22"/>
     </w:p>
     <w:p>
       <w:r>
@@ -3729,26 +3590,26 @@
       <w:pPr>
         <w:pStyle w:val="Titre1"/>
       </w:pPr>
-      <w:bookmarkStart w:id="22" w:name="_Toc42662316"/>
-      <w:bookmarkStart w:id="23" w:name="_Toc42700926"/>
+      <w:bookmarkStart w:id="23" w:name="_Toc42662316"/>
+      <w:bookmarkStart w:id="24" w:name="_Toc42700926"/>
       <w:r>
         <w:lastRenderedPageBreak/>
         <w:t>Interface graphique</w:t>
       </w:r>
-      <w:bookmarkEnd w:id="22"/>
       <w:bookmarkEnd w:id="23"/>
+      <w:bookmarkEnd w:id="24"/>
     </w:p>
     <w:p>
       <w:pPr>
         <w:pStyle w:val="Titre2"/>
       </w:pPr>
-      <w:bookmarkStart w:id="24" w:name="_Toc42662317"/>
-      <w:bookmarkStart w:id="25" w:name="_Toc42700927"/>
+      <w:bookmarkStart w:id="25" w:name="_Toc42662317"/>
+      <w:bookmarkStart w:id="26" w:name="_Toc42700927"/>
       <w:r>
         <w:t>Connexion</w:t>
       </w:r>
-      <w:bookmarkEnd w:id="24"/>
       <w:bookmarkEnd w:id="25"/>
+      <w:bookmarkEnd w:id="26"/>
     </w:p>
     <w:p>
       <w:r>
@@ -3835,7 +3696,7 @@
               </wp:anchor>
             </w:drawing>
           </mc:Choice>
-          <mc:Fallback>
+          <mc:Fallback xmlns:w16="http://schemas.microsoft.com/office/word/2018/wordml" xmlns:w16cex="http://schemas.microsoft.com/office/word/2018/wordml/cex">
             <w:pict>
               <v:shapetype w14:anchorId="7F9E1D27" id="_x0000_t32" coordsize="21600,21600" o:spt="32" o:oned="t" path="m,l21600,21600e" filled="f">
                 <v:path arrowok="t" fillok="f" o:connecttype="none"/>
@@ -3926,7 +3787,7 @@
               </wp:anchor>
             </w:drawing>
           </mc:Choice>
-          <mc:Fallback>
+          <mc:Fallback xmlns:w16="http://schemas.microsoft.com/office/word/2018/wordml" xmlns:w16cex="http://schemas.microsoft.com/office/word/2018/wordml/cex">
             <w:pict>
               <v:shape w14:anchorId="2A07438E" id="Connecteur droit avec flèche 8" o:spid="_x0000_s1026" type="#_x0000_t32" style="position:absolute;margin-left:93.25pt;margin-top:10.3pt;width:58.55pt;height:271.25pt;z-index:251659264;visibility:visible;mso-wrap-style:square;mso-width-percent:0;mso-height-percent:0;mso-wrap-distance-left:9pt;mso-wrap-distance-top:0;mso-wrap-distance-right:9pt;mso-wrap-distance-bottom:0;mso-position-horizontal:absolute;mso-position-horizontal-relative:text;mso-position-vertical:absolute;mso-position-vertical-relative:text;mso-width-percent:0;mso-height-percent:0;mso-width-relative:margin;mso-height-relative:margin" o:gfxdata="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" strokecolor="red" strokeweight="1.5pt">
                 <v:stroke endarrow="block" joinstyle="miter"/>
@@ -4002,14 +3863,14 @@
       <w:pPr>
         <w:pStyle w:val="Titre2"/>
       </w:pPr>
-      <w:bookmarkStart w:id="26" w:name="_Toc42662318"/>
-      <w:bookmarkStart w:id="27" w:name="_Toc42700928"/>
+      <w:bookmarkStart w:id="27" w:name="_Toc42662318"/>
+      <w:bookmarkStart w:id="28" w:name="_Toc42700928"/>
       <w:r>
         <w:lastRenderedPageBreak/>
         <w:t>Inscription</w:t>
       </w:r>
-      <w:bookmarkEnd w:id="26"/>
       <w:bookmarkEnd w:id="27"/>
+      <w:bookmarkEnd w:id="28"/>
     </w:p>
     <w:p>
       <w:r>
@@ -4085,17 +3946,17 @@
       <w:pPr>
         <w:pStyle w:val="Titre2"/>
       </w:pPr>
-      <w:bookmarkStart w:id="28" w:name="_Toc42662319"/>
-      <w:bookmarkStart w:id="29" w:name="_Toc42700929"/>
+      <w:bookmarkStart w:id="29" w:name="_Toc42662319"/>
+      <w:bookmarkStart w:id="30" w:name="_Toc42700929"/>
       <w:r>
         <w:lastRenderedPageBreak/>
         <w:t>Table du joueur</w:t>
       </w:r>
-      <w:bookmarkEnd w:id="28"/>
       <w:bookmarkEnd w:id="29"/>
-    </w:p>
-    <w:p>
-      <w:bookmarkStart w:id="30" w:name="_Toc42662320"/>
+      <w:bookmarkEnd w:id="30"/>
+    </w:p>
+    <w:p>
+      <w:bookmarkStart w:id="31" w:name="_Toc42662320"/>
       <w:r>
         <w:rPr>
           <w:noProof/>
@@ -4136,7 +3997,7 @@
           </wp:inline>
         </w:drawing>
       </w:r>
-      <w:bookmarkEnd w:id="30"/>
+      <w:bookmarkEnd w:id="31"/>
     </w:p>
     <w:p>
       <w:r>
@@ -4188,13 +4049,13 @@
       <w:pPr>
         <w:pStyle w:val="Titre1"/>
       </w:pPr>
-      <w:bookmarkStart w:id="31" w:name="_Toc42662321"/>
-      <w:bookmarkStart w:id="32" w:name="_Toc42700930"/>
+      <w:bookmarkStart w:id="32" w:name="_Toc42662321"/>
+      <w:bookmarkStart w:id="33" w:name="_Toc42700930"/>
       <w:r>
         <w:t>Modèle de domaine</w:t>
       </w:r>
-      <w:bookmarkEnd w:id="31"/>
       <w:bookmarkEnd w:id="32"/>
+      <w:bookmarkEnd w:id="33"/>
     </w:p>
     <w:p>
       <w:hyperlink r:id="rId16" w:history="1">
@@ -4210,14 +4071,14 @@
       <w:pPr>
         <w:pStyle w:val="Titre1"/>
       </w:pPr>
-      <w:bookmarkStart w:id="33" w:name="_Toc42662322"/>
-      <w:bookmarkStart w:id="34" w:name="_Toc42700931"/>
+      <w:bookmarkStart w:id="34" w:name="_Toc42662322"/>
+      <w:bookmarkStart w:id="35" w:name="_Toc42700931"/>
       <w:r>
         <w:lastRenderedPageBreak/>
         <w:t>Diagrammes</w:t>
       </w:r>
-      <w:bookmarkEnd w:id="33"/>
       <w:bookmarkEnd w:id="34"/>
+      <w:bookmarkEnd w:id="35"/>
     </w:p>
     <w:p>
       <w:r>
@@ -4231,13 +4092,13 @@
       <w:pPr>
         <w:pStyle w:val="Titre2"/>
       </w:pPr>
-      <w:bookmarkStart w:id="35" w:name="_Toc42662323"/>
-      <w:bookmarkStart w:id="36" w:name="_Toc42700932"/>
+      <w:bookmarkStart w:id="36" w:name="_Toc42662323"/>
+      <w:bookmarkStart w:id="37" w:name="_Toc42700932"/>
       <w:r>
         <w:t>Activité – Connexion / Inscriptions</w:t>
       </w:r>
-      <w:bookmarkEnd w:id="35"/>
       <w:bookmarkEnd w:id="36"/>
+      <w:bookmarkEnd w:id="37"/>
     </w:p>
     <w:p>
       <w:r>
@@ -4302,17 +4163,17 @@
       <w:pPr>
         <w:pStyle w:val="Titre2"/>
       </w:pPr>
-      <w:bookmarkStart w:id="37" w:name="_Toc42662324"/>
-      <w:bookmarkStart w:id="38" w:name="_Toc42700933"/>
+      <w:bookmarkStart w:id="38" w:name="_Toc42662324"/>
+      <w:bookmarkStart w:id="39" w:name="_Toc42700933"/>
       <w:r>
         <w:lastRenderedPageBreak/>
         <w:t>Etat – Phase de la partie</w:t>
       </w:r>
-      <w:bookmarkEnd w:id="37"/>
       <w:bookmarkEnd w:id="38"/>
-    </w:p>
-    <w:p>
-      <w:bookmarkStart w:id="39" w:name="_Toc42662325"/>
+      <w:bookmarkEnd w:id="39"/>
+    </w:p>
+    <w:p>
+      <w:bookmarkStart w:id="40" w:name="_Toc42662325"/>
       <w:r>
         <w:rPr>
           <w:noProof/>
@@ -4353,20 +4214,20 @@
           </wp:inline>
         </w:drawing>
       </w:r>
-      <w:bookmarkEnd w:id="39"/>
+      <w:bookmarkEnd w:id="40"/>
     </w:p>
     <w:p>
       <w:pPr>
         <w:pStyle w:val="Titre1"/>
       </w:pPr>
-      <w:bookmarkStart w:id="40" w:name="_Toc42662326"/>
-      <w:bookmarkStart w:id="41" w:name="_Toc42700934"/>
+      <w:bookmarkStart w:id="41" w:name="_Toc42662326"/>
+      <w:bookmarkStart w:id="42" w:name="_Toc42700934"/>
       <w:r>
         <w:lastRenderedPageBreak/>
         <w:t>Difficultés rencontrées</w:t>
       </w:r>
-      <w:bookmarkEnd w:id="40"/>
       <w:bookmarkEnd w:id="41"/>
+      <w:bookmarkEnd w:id="42"/>
     </w:p>
     <w:p>
       <w:r>
@@ -4410,13 +4271,13 @@
       <w:pPr>
         <w:pStyle w:val="Titre1"/>
       </w:pPr>
-      <w:bookmarkStart w:id="42" w:name="_Toc42662327"/>
-      <w:bookmarkStart w:id="43" w:name="_Toc42700935"/>
+      <w:bookmarkStart w:id="43" w:name="_Toc42662327"/>
+      <w:bookmarkStart w:id="44" w:name="_Toc42700935"/>
       <w:r>
         <w:t>Conclusion</w:t>
       </w:r>
-      <w:bookmarkEnd w:id="42"/>
       <w:bookmarkEnd w:id="43"/>
+      <w:bookmarkEnd w:id="44"/>
     </w:p>
     <w:p>
       <w:r>
@@ -4499,15 +4360,7 @@
     </w:p>
     <w:p>
       <w:r>
-        <w:t xml:space="preserve">La gestion de projet a également été une phase intéressante avec la découverte de </w:t>
-      </w:r>
-      <w:proofErr w:type="spellStart"/>
-      <w:r>
-        <w:t>IceScrum</w:t>
-      </w:r>
-      <w:proofErr w:type="spellEnd"/>
-      <w:r>
-        <w:t xml:space="preserve"> pour la planification de celui-ci. </w:t>
+        <w:t xml:space="preserve">La gestion de projet a également été une phase intéressante avec la découverte de IceScrum pour la planification de celui-ci. </w:t>
       </w:r>
     </w:p>
     <w:p>
@@ -4547,7 +4400,7 @@
 </file>
 
 <file path=word/endnotes.xml><?xml version="1.0" encoding="utf-8"?>
-<w:endnotes xmlns:wpc="http://schemas.microsoft.com/office/word/2010/wordprocessingCanvas" xmlns:cx="http://schemas.microsoft.com/office/drawing/2014/chartex" xmlns:cx1="http://schemas.microsoft.com/office/drawing/2015/9/8/chartex" xmlns:cx2="http://schemas.microsoft.com/office/drawing/2015/10/21/chartex" xmlns:cx3="http://schemas.microsoft.com/office/drawing/2016/5/9/chartex" xmlns:cx4="http://schemas.microsoft.com/office/drawing/2016/5/10/chartex" xmlns:cx5="http://schemas.microsoft.com/office/drawing/2016/5/11/chartex" xmlns:cx6="http://schemas.microsoft.com/office/drawing/2016/5/12/chartex" xmlns:cx7="http://schemas.microsoft.com/office/drawing/2016/5/13/chartex" xmlns:cx8="http://schemas.microsoft.com/office/drawing/2016/5/14/chartex" xmlns:mc="http://schemas.openxmlformats.org/markup-compatibility/2006" xmlns:aink="http://schemas.microsoft.com/office/drawing/2016/ink" xmlns:am3d="http://schemas.microsoft.com/office/drawing/2017/model3d" xmlns:o="urn:schemas-microsoft-com:office:office" xmlns:r="http://schemas.openxmlformats.org/officeDocument/2006/relationships" xmlns:m="http://schemas.openxmlformats.org/officeDocument/2006/math" xmlns:v="urn:schemas-microsoft-com:vml" xmlns:wp14="http://schemas.microsoft.com/office/word/2010/wordprocessingDrawing" xmlns:wp="http://schemas.openxmlformats.org/drawingml/2006/wordprocessingDrawing" xmlns:w10="urn:schemas-microsoft-com:office:word" xmlns:w="http://schemas.openxmlformats.org/wordprocessingml/2006/main" xmlns:w14="http://schemas.microsoft.com/office/word/2010/wordml" xmlns:w15="http://schemas.microsoft.com/office/word/2012/wordml" xmlns:w16cex="http://schemas.microsoft.com/office/word/2018/wordml/cex" xmlns:w16cid="http://schemas.microsoft.com/office/word/2016/wordml/cid" xmlns:w16="http://schemas.microsoft.com/office/word/2018/wordml" xmlns:w16se="http://schemas.microsoft.com/office/word/2015/wordml/symex" xmlns:wpg="http://schemas.microsoft.com/office/word/2010/wordprocessingGroup" xmlns:wpi="http://schemas.microsoft.com/office/word/2010/wordprocessingInk" xmlns:wne="http://schemas.microsoft.com/office/word/2006/wordml" xmlns:wps="http://schemas.microsoft.com/office/word/2010/wordprocessingShape" mc:Ignorable="w14 w15 w16se w16cid w16 w16cex wp14">
+<w:endnotes xmlns:wpc="http://schemas.microsoft.com/office/word/2010/wordprocessingCanvas" xmlns:cx="http://schemas.microsoft.com/office/drawing/2014/chartex" xmlns:cx1="http://schemas.microsoft.com/office/drawing/2015/9/8/chartex" xmlns:cx2="http://schemas.microsoft.com/office/drawing/2015/10/21/chartex" xmlns:cx3="http://schemas.microsoft.com/office/drawing/2016/5/9/chartex" xmlns:cx4="http://schemas.microsoft.com/office/drawing/2016/5/10/chartex" xmlns:cx5="http://schemas.microsoft.com/office/drawing/2016/5/11/chartex" xmlns:cx6="http://schemas.microsoft.com/office/drawing/2016/5/12/chartex" xmlns:cx7="http://schemas.microsoft.com/office/drawing/2016/5/13/chartex" xmlns:cx8="http://schemas.microsoft.com/office/drawing/2016/5/14/chartex" xmlns:mc="http://schemas.openxmlformats.org/markup-compatibility/2006" xmlns:aink="http://schemas.microsoft.com/office/drawing/2016/ink" xmlns:am3d="http://schemas.microsoft.com/office/drawing/2017/model3d" xmlns:o="urn:schemas-microsoft-com:office:office" xmlns:r="http://schemas.openxmlformats.org/officeDocument/2006/relationships" xmlns:m="http://schemas.openxmlformats.org/officeDocument/2006/math" xmlns:v="urn:schemas-microsoft-com:vml" xmlns:wp14="http://schemas.microsoft.com/office/word/2010/wordprocessingDrawing" xmlns:wp="http://schemas.openxmlformats.org/drawingml/2006/wordprocessingDrawing" xmlns:w10="urn:schemas-microsoft-com:office:word" xmlns:w="http://schemas.openxmlformats.org/wordprocessingml/2006/main" xmlns:w14="http://schemas.microsoft.com/office/word/2010/wordml" xmlns:w15="http://schemas.microsoft.com/office/word/2012/wordml" xmlns:w16cid="http://schemas.microsoft.com/office/word/2016/wordml/cid" xmlns:w16se="http://schemas.microsoft.com/office/word/2015/wordml/symex" xmlns:wpg="http://schemas.microsoft.com/office/word/2010/wordprocessingGroup" xmlns:wpi="http://schemas.microsoft.com/office/word/2010/wordprocessingInk" xmlns:wne="http://schemas.microsoft.com/office/word/2006/wordml" xmlns:wps="http://schemas.microsoft.com/office/word/2010/wordprocessingShape" mc:Ignorable="w14 w15 w16se w16cid wp14">
   <w:endnote w:type="separator" w:id="-1">
     <w:p>
       <w:pPr>
@@ -4572,7 +4425,7 @@
 </file>
 
 <file path=word/footer1.xml><?xml version="1.0" encoding="utf-8"?>
-<w:ftr xmlns:wpc="http://schemas.microsoft.com/office/word/2010/wordprocessingCanvas" xmlns:cx="http://schemas.microsoft.com/office/drawing/2014/chartex" xmlns:cx1="http://schemas.microsoft.com/office/drawing/2015/9/8/chartex" xmlns:cx2="http://schemas.microsoft.com/office/drawing/2015/10/21/chartex" xmlns:cx3="http://schemas.microsoft.com/office/drawing/2016/5/9/chartex" xmlns:cx4="http://schemas.microsoft.com/office/drawing/2016/5/10/chartex" xmlns:cx5="http://schemas.microsoft.com/office/drawing/2016/5/11/chartex" xmlns:cx6="http://schemas.microsoft.com/office/drawing/2016/5/12/chartex" xmlns:cx7="http://schemas.microsoft.com/office/drawing/2016/5/13/chartex" xmlns:cx8="http://schemas.microsoft.com/office/drawing/2016/5/14/chartex" xmlns:mc="http://schemas.openxmlformats.org/markup-compatibility/2006" xmlns:aink="http://schemas.microsoft.com/office/drawing/2016/ink" xmlns:am3d="http://schemas.microsoft.com/office/drawing/2017/model3d" xmlns:o="urn:schemas-microsoft-com:office:office" xmlns:r="http://schemas.openxmlformats.org/officeDocument/2006/relationships" xmlns:m="http://schemas.openxmlformats.org/officeDocument/2006/math" xmlns:v="urn:schemas-microsoft-com:vml" xmlns:wp14="http://schemas.microsoft.com/office/word/2010/wordprocessingDrawing" xmlns:wp="http://schemas.openxmlformats.org/drawingml/2006/wordprocessingDrawing" xmlns:w10="urn:schemas-microsoft-com:office:word" xmlns:w="http://schemas.openxmlformats.org/wordprocessingml/2006/main" xmlns:w14="http://schemas.microsoft.com/office/word/2010/wordml" xmlns:w15="http://schemas.microsoft.com/office/word/2012/wordml" xmlns:w16cex="http://schemas.microsoft.com/office/word/2018/wordml/cex" xmlns:w16cid="http://schemas.microsoft.com/office/word/2016/wordml/cid" xmlns:w16="http://schemas.microsoft.com/office/word/2018/wordml" xmlns:w16se="http://schemas.microsoft.com/office/word/2015/wordml/symex" xmlns:wpg="http://schemas.microsoft.com/office/word/2010/wordprocessingGroup" xmlns:wpi="http://schemas.microsoft.com/office/word/2010/wordprocessingInk" xmlns:wne="http://schemas.microsoft.com/office/word/2006/wordml" xmlns:wps="http://schemas.microsoft.com/office/word/2010/wordprocessingShape" mc:Ignorable="w14 w15 w16se w16cid w16 w16cex wp14">
+<w:ftr xmlns:wpc="http://schemas.microsoft.com/office/word/2010/wordprocessingCanvas" xmlns:cx="http://schemas.microsoft.com/office/drawing/2014/chartex" xmlns:cx1="http://schemas.microsoft.com/office/drawing/2015/9/8/chartex" xmlns:cx2="http://schemas.microsoft.com/office/drawing/2015/10/21/chartex" xmlns:cx3="http://schemas.microsoft.com/office/drawing/2016/5/9/chartex" xmlns:cx4="http://schemas.microsoft.com/office/drawing/2016/5/10/chartex" xmlns:cx5="http://schemas.microsoft.com/office/drawing/2016/5/11/chartex" xmlns:cx6="http://schemas.microsoft.com/office/drawing/2016/5/12/chartex" xmlns:cx7="http://schemas.microsoft.com/office/drawing/2016/5/13/chartex" xmlns:cx8="http://schemas.microsoft.com/office/drawing/2016/5/14/chartex" xmlns:mc="http://schemas.openxmlformats.org/markup-compatibility/2006" xmlns:aink="http://schemas.microsoft.com/office/drawing/2016/ink" xmlns:am3d="http://schemas.microsoft.com/office/drawing/2017/model3d" xmlns:o="urn:schemas-microsoft-com:office:office" xmlns:r="http://schemas.openxmlformats.org/officeDocument/2006/relationships" xmlns:m="http://schemas.openxmlformats.org/officeDocument/2006/math" xmlns:v="urn:schemas-microsoft-com:vml" xmlns:wp14="http://schemas.microsoft.com/office/word/2010/wordprocessingDrawing" xmlns:wp="http://schemas.openxmlformats.org/drawingml/2006/wordprocessingDrawing" xmlns:w10="urn:schemas-microsoft-com:office:word" xmlns:w="http://schemas.openxmlformats.org/wordprocessingml/2006/main" xmlns:w14="http://schemas.microsoft.com/office/word/2010/wordml" xmlns:w15="http://schemas.microsoft.com/office/word/2012/wordml" xmlns:w16cid="http://schemas.microsoft.com/office/word/2016/wordml/cid" xmlns:w16se="http://schemas.microsoft.com/office/word/2015/wordml/symex" xmlns:wpg="http://schemas.microsoft.com/office/word/2010/wordprocessingGroup" xmlns:wpi="http://schemas.microsoft.com/office/word/2010/wordprocessingInk" xmlns:wne="http://schemas.microsoft.com/office/word/2006/wordml" xmlns:wps="http://schemas.microsoft.com/office/word/2010/wordprocessingShape" mc:Ignorable="w14 w15 w16se w16cid wp14">
   <w:p>
     <w:pPr>
       <w:pBdr>
@@ -4653,7 +4506,7 @@
 </file>
 
 <file path=word/footer2.xml><?xml version="1.0" encoding="utf-8"?>
-<w:ftr xmlns:wpc="http://schemas.microsoft.com/office/word/2010/wordprocessingCanvas" xmlns:cx="http://schemas.microsoft.com/office/drawing/2014/chartex" xmlns:cx1="http://schemas.microsoft.com/office/drawing/2015/9/8/chartex" xmlns:cx2="http://schemas.microsoft.com/office/drawing/2015/10/21/chartex" xmlns:cx3="http://schemas.microsoft.com/office/drawing/2016/5/9/chartex" xmlns:cx4="http://schemas.microsoft.com/office/drawing/2016/5/10/chartex" xmlns:cx5="http://schemas.microsoft.com/office/drawing/2016/5/11/chartex" xmlns:cx6="http://schemas.microsoft.com/office/drawing/2016/5/12/chartex" xmlns:cx7="http://schemas.microsoft.com/office/drawing/2016/5/13/chartex" xmlns:cx8="http://schemas.microsoft.com/office/drawing/2016/5/14/chartex" xmlns:mc="http://schemas.openxmlformats.org/markup-compatibility/2006" xmlns:aink="http://schemas.microsoft.com/office/drawing/2016/ink" xmlns:am3d="http://schemas.microsoft.com/office/drawing/2017/model3d" xmlns:o="urn:schemas-microsoft-com:office:office" xmlns:r="http://schemas.openxmlformats.org/officeDocument/2006/relationships" xmlns:m="http://schemas.openxmlformats.org/officeDocument/2006/math" xmlns:v="urn:schemas-microsoft-com:vml" xmlns:wp14="http://schemas.microsoft.com/office/word/2010/wordprocessingDrawing" xmlns:wp="http://schemas.openxmlformats.org/drawingml/2006/wordprocessingDrawing" xmlns:w10="urn:schemas-microsoft-com:office:word" xmlns:w="http://schemas.openxmlformats.org/wordprocessingml/2006/main" xmlns:w14="http://schemas.microsoft.com/office/word/2010/wordml" xmlns:w15="http://schemas.microsoft.com/office/word/2012/wordml" xmlns:w16cex="http://schemas.microsoft.com/office/word/2018/wordml/cex" xmlns:w16cid="http://schemas.microsoft.com/office/word/2016/wordml/cid" xmlns:w16="http://schemas.microsoft.com/office/word/2018/wordml" xmlns:w16se="http://schemas.microsoft.com/office/word/2015/wordml/symex" xmlns:wpg="http://schemas.microsoft.com/office/word/2010/wordprocessingGroup" xmlns:wpi="http://schemas.microsoft.com/office/word/2010/wordprocessingInk" xmlns:wne="http://schemas.microsoft.com/office/word/2006/wordml" xmlns:wps="http://schemas.microsoft.com/office/word/2010/wordprocessingShape" mc:Ignorable="w14 w15 w16se w16cid w16 w16cex wp14">
+<w:ftr xmlns:wpc="http://schemas.microsoft.com/office/word/2010/wordprocessingCanvas" xmlns:cx="http://schemas.microsoft.com/office/drawing/2014/chartex" xmlns:cx1="http://schemas.microsoft.com/office/drawing/2015/9/8/chartex" xmlns:cx2="http://schemas.microsoft.com/office/drawing/2015/10/21/chartex" xmlns:cx3="http://schemas.microsoft.com/office/drawing/2016/5/9/chartex" xmlns:cx4="http://schemas.microsoft.com/office/drawing/2016/5/10/chartex" xmlns:cx5="http://schemas.microsoft.com/office/drawing/2016/5/11/chartex" xmlns:cx6="http://schemas.microsoft.com/office/drawing/2016/5/12/chartex" xmlns:cx7="http://schemas.microsoft.com/office/drawing/2016/5/13/chartex" xmlns:cx8="http://schemas.microsoft.com/office/drawing/2016/5/14/chartex" xmlns:mc="http://schemas.openxmlformats.org/markup-compatibility/2006" xmlns:aink="http://schemas.microsoft.com/office/drawing/2016/ink" xmlns:am3d="http://schemas.microsoft.com/office/drawing/2017/model3d" xmlns:o="urn:schemas-microsoft-com:office:office" xmlns:r="http://schemas.openxmlformats.org/officeDocument/2006/relationships" xmlns:m="http://schemas.openxmlformats.org/officeDocument/2006/math" xmlns:v="urn:schemas-microsoft-com:vml" xmlns:wp14="http://schemas.microsoft.com/office/word/2010/wordprocessingDrawing" xmlns:wp="http://schemas.openxmlformats.org/drawingml/2006/wordprocessingDrawing" xmlns:w10="urn:schemas-microsoft-com:office:word" xmlns:w="http://schemas.openxmlformats.org/wordprocessingml/2006/main" xmlns:w14="http://schemas.microsoft.com/office/word/2010/wordml" xmlns:w15="http://schemas.microsoft.com/office/word/2012/wordml" xmlns:w16cid="http://schemas.microsoft.com/office/word/2016/wordml/cid" xmlns:w16se="http://schemas.microsoft.com/office/word/2015/wordml/symex" xmlns:wpg="http://schemas.microsoft.com/office/word/2010/wordprocessingGroup" xmlns:wpi="http://schemas.microsoft.com/office/word/2010/wordprocessingInk" xmlns:wne="http://schemas.microsoft.com/office/word/2006/wordml" xmlns:wps="http://schemas.microsoft.com/office/word/2010/wordprocessingShape" mc:Ignorable="w14 w15 w16se w16cid wp14">
   <w:p>
     <w:pPr>
       <w:pBdr>
@@ -4748,7 +4601,7 @@
 </file>
 
 <file path=word/footnotes.xml><?xml version="1.0" encoding="utf-8"?>
-<w:footnotes xmlns:wpc="http://schemas.microsoft.com/office/word/2010/wordprocessingCanvas" xmlns:cx="http://schemas.microsoft.com/office/drawing/2014/chartex" xmlns:cx1="http://schemas.microsoft.com/office/drawing/2015/9/8/chartex" xmlns:cx2="http://schemas.microsoft.com/office/drawing/2015/10/21/chartex" xmlns:cx3="http://schemas.microsoft.com/office/drawing/2016/5/9/chartex" xmlns:cx4="http://schemas.microsoft.com/office/drawing/2016/5/10/chartex" xmlns:cx5="http://schemas.microsoft.com/office/drawing/2016/5/11/chartex" xmlns:cx6="http://schemas.microsoft.com/office/drawing/2016/5/12/chartex" xmlns:cx7="http://schemas.microsoft.com/office/drawing/2016/5/13/chartex" xmlns:cx8="http://schemas.microsoft.com/office/drawing/2016/5/14/chartex" xmlns:mc="http://schemas.openxmlformats.org/markup-compatibility/2006" xmlns:aink="http://schemas.microsoft.com/office/drawing/2016/ink" xmlns:am3d="http://schemas.microsoft.com/office/drawing/2017/model3d" xmlns:o="urn:schemas-microsoft-com:office:office" xmlns:r="http://schemas.openxmlformats.org/officeDocument/2006/relationships" xmlns:m="http://schemas.openxmlformats.org/officeDocument/2006/math" xmlns:v="urn:schemas-microsoft-com:vml" xmlns:wp14="http://schemas.microsoft.com/office/word/2010/wordprocessingDrawing" xmlns:wp="http://schemas.openxmlformats.org/drawingml/2006/wordprocessingDrawing" xmlns:w10="urn:schemas-microsoft-com:office:word" xmlns:w="http://schemas.openxmlformats.org/wordprocessingml/2006/main" xmlns:w14="http://schemas.microsoft.com/office/word/2010/wordml" xmlns:w15="http://schemas.microsoft.com/office/word/2012/wordml" xmlns:w16cex="http://schemas.microsoft.com/office/word/2018/wordml/cex" xmlns:w16cid="http://schemas.microsoft.com/office/word/2016/wordml/cid" xmlns:w16="http://schemas.microsoft.com/office/word/2018/wordml" xmlns:w16se="http://schemas.microsoft.com/office/word/2015/wordml/symex" xmlns:wpg="http://schemas.microsoft.com/office/word/2010/wordprocessingGroup" xmlns:wpi="http://schemas.microsoft.com/office/word/2010/wordprocessingInk" xmlns:wne="http://schemas.microsoft.com/office/word/2006/wordml" xmlns:wps="http://schemas.microsoft.com/office/word/2010/wordprocessingShape" mc:Ignorable="w14 w15 w16se w16cid w16 w16cex wp14">
+<w:footnotes xmlns:wpc="http://schemas.microsoft.com/office/word/2010/wordprocessingCanvas" xmlns:cx="http://schemas.microsoft.com/office/drawing/2014/chartex" xmlns:cx1="http://schemas.microsoft.com/office/drawing/2015/9/8/chartex" xmlns:cx2="http://schemas.microsoft.com/office/drawing/2015/10/21/chartex" xmlns:cx3="http://schemas.microsoft.com/office/drawing/2016/5/9/chartex" xmlns:cx4="http://schemas.microsoft.com/office/drawing/2016/5/10/chartex" xmlns:cx5="http://schemas.microsoft.com/office/drawing/2016/5/11/chartex" xmlns:cx6="http://schemas.microsoft.com/office/drawing/2016/5/12/chartex" xmlns:cx7="http://schemas.microsoft.com/office/drawing/2016/5/13/chartex" xmlns:cx8="http://schemas.microsoft.com/office/drawing/2016/5/14/chartex" xmlns:mc="http://schemas.openxmlformats.org/markup-compatibility/2006" xmlns:aink="http://schemas.microsoft.com/office/drawing/2016/ink" xmlns:am3d="http://schemas.microsoft.com/office/drawing/2017/model3d" xmlns:o="urn:schemas-microsoft-com:office:office" xmlns:r="http://schemas.openxmlformats.org/officeDocument/2006/relationships" xmlns:m="http://schemas.openxmlformats.org/officeDocument/2006/math" xmlns:v="urn:schemas-microsoft-com:vml" xmlns:wp14="http://schemas.microsoft.com/office/word/2010/wordprocessingDrawing" xmlns:wp="http://schemas.openxmlformats.org/drawingml/2006/wordprocessingDrawing" xmlns:w10="urn:schemas-microsoft-com:office:word" xmlns:w="http://schemas.openxmlformats.org/wordprocessingml/2006/main" xmlns:w14="http://schemas.microsoft.com/office/word/2010/wordml" xmlns:w15="http://schemas.microsoft.com/office/word/2012/wordml" xmlns:w16cid="http://schemas.microsoft.com/office/word/2016/wordml/cid" xmlns:w16se="http://schemas.microsoft.com/office/word/2015/wordml/symex" xmlns:wpg="http://schemas.microsoft.com/office/word/2010/wordprocessingGroup" xmlns:wpi="http://schemas.microsoft.com/office/word/2010/wordprocessingInk" xmlns:wne="http://schemas.microsoft.com/office/word/2006/wordml" xmlns:wps="http://schemas.microsoft.com/office/word/2010/wordprocessingShape" mc:Ignorable="w14 w15 w16se w16cid wp14">
   <w:footnote w:type="separator" w:id="-1">
     <w:p>
       <w:pPr>
@@ -4872,7 +4725,7 @@
 </file>
 
 <file path=word/header1.xml><?xml version="1.0" encoding="utf-8"?>
-<w:hdr xmlns:wpc="http://schemas.microsoft.com/office/word/2010/wordprocessingCanvas" xmlns:cx="http://schemas.microsoft.com/office/drawing/2014/chartex" xmlns:cx1="http://schemas.microsoft.com/office/drawing/2015/9/8/chartex" xmlns:cx2="http://schemas.microsoft.com/office/drawing/2015/10/21/chartex" xmlns:cx3="http://schemas.microsoft.com/office/drawing/2016/5/9/chartex" xmlns:cx4="http://schemas.microsoft.com/office/drawing/2016/5/10/chartex" xmlns:cx5="http://schemas.microsoft.com/office/drawing/2016/5/11/chartex" xmlns:cx6="http://schemas.microsoft.com/office/drawing/2016/5/12/chartex" xmlns:cx7="http://schemas.microsoft.com/office/drawing/2016/5/13/chartex" xmlns:cx8="http://schemas.microsoft.com/office/drawing/2016/5/14/chartex" xmlns:mc="http://schemas.openxmlformats.org/markup-compatibility/2006" xmlns:aink="http://schemas.microsoft.com/office/drawing/2016/ink" xmlns:am3d="http://schemas.microsoft.com/office/drawing/2017/model3d" xmlns:o="urn:schemas-microsoft-com:office:office" xmlns:r="http://schemas.openxmlformats.org/officeDocument/2006/relationships" xmlns:m="http://schemas.openxmlformats.org/officeDocument/2006/math" xmlns:v="urn:schemas-microsoft-com:vml" xmlns:wp14="http://schemas.microsoft.com/office/word/2010/wordprocessingDrawing" xmlns:wp="http://schemas.openxmlformats.org/drawingml/2006/wordprocessingDrawing" xmlns:w10="urn:schemas-microsoft-com:office:word" xmlns:w="http://schemas.openxmlformats.org/wordprocessingml/2006/main" xmlns:w14="http://schemas.microsoft.com/office/word/2010/wordml" xmlns:w15="http://schemas.microsoft.com/office/word/2012/wordml" xmlns:w16cex="http://schemas.microsoft.com/office/word/2018/wordml/cex" xmlns:w16cid="http://schemas.microsoft.com/office/word/2016/wordml/cid" xmlns:w16="http://schemas.microsoft.com/office/word/2018/wordml" xmlns:w16se="http://schemas.microsoft.com/office/word/2015/wordml/symex" xmlns:wpg="http://schemas.microsoft.com/office/word/2010/wordprocessingGroup" xmlns:wpi="http://schemas.microsoft.com/office/word/2010/wordprocessingInk" xmlns:wne="http://schemas.microsoft.com/office/word/2006/wordml" xmlns:wps="http://schemas.microsoft.com/office/word/2010/wordprocessingShape" mc:Ignorable="w14 w15 w16se w16cid w16 w16cex wp14">
+<w:hdr xmlns:wpc="http://schemas.microsoft.com/office/word/2010/wordprocessingCanvas" xmlns:cx="http://schemas.microsoft.com/office/drawing/2014/chartex" xmlns:cx1="http://schemas.microsoft.com/office/drawing/2015/9/8/chartex" xmlns:cx2="http://schemas.microsoft.com/office/drawing/2015/10/21/chartex" xmlns:cx3="http://schemas.microsoft.com/office/drawing/2016/5/9/chartex" xmlns:cx4="http://schemas.microsoft.com/office/drawing/2016/5/10/chartex" xmlns:cx5="http://schemas.microsoft.com/office/drawing/2016/5/11/chartex" xmlns:cx6="http://schemas.microsoft.com/office/drawing/2016/5/12/chartex" xmlns:cx7="http://schemas.microsoft.com/office/drawing/2016/5/13/chartex" xmlns:cx8="http://schemas.microsoft.com/office/drawing/2016/5/14/chartex" xmlns:mc="http://schemas.openxmlformats.org/markup-compatibility/2006" xmlns:aink="http://schemas.microsoft.com/office/drawing/2016/ink" xmlns:am3d="http://schemas.microsoft.com/office/drawing/2017/model3d" xmlns:o="urn:schemas-microsoft-com:office:office" xmlns:r="http://schemas.openxmlformats.org/officeDocument/2006/relationships" xmlns:m="http://schemas.openxmlformats.org/officeDocument/2006/math" xmlns:v="urn:schemas-microsoft-com:vml" xmlns:wp14="http://schemas.microsoft.com/office/word/2010/wordprocessingDrawing" xmlns:wp="http://schemas.openxmlformats.org/drawingml/2006/wordprocessingDrawing" xmlns:w10="urn:schemas-microsoft-com:office:word" xmlns:w="http://schemas.openxmlformats.org/wordprocessingml/2006/main" xmlns:w14="http://schemas.microsoft.com/office/word/2010/wordml" xmlns:w15="http://schemas.microsoft.com/office/word/2012/wordml" xmlns:w16cid="http://schemas.microsoft.com/office/word/2016/wordml/cid" xmlns:w16se="http://schemas.microsoft.com/office/word/2015/wordml/symex" xmlns:wpg="http://schemas.microsoft.com/office/word/2010/wordprocessingGroup" xmlns:wpi="http://schemas.microsoft.com/office/word/2010/wordprocessingInk" xmlns:wne="http://schemas.microsoft.com/office/word/2006/wordml" xmlns:wps="http://schemas.microsoft.com/office/word/2010/wordprocessingShape" mc:Ignorable="w14 w15 w16se w16cid wp14">
   <w:p>
     <w:pPr>
       <w:pBdr>
@@ -4906,7 +4759,6 @@
       </w:rPr>
       <w:t xml:space="preserve"> – </w:t>
     </w:r>
-    <w:proofErr w:type="spellStart"/>
     <w:r>
       <w:rPr>
         <w:color w:val="000000"/>
@@ -4914,7 +4766,6 @@
       </w:rPr>
       <w:t>Projet</w:t>
     </w:r>
-    <w:proofErr w:type="spellEnd"/>
     <w:r>
       <w:rPr>
         <w:color w:val="000000"/>
@@ -4935,30 +4786,14 @@
         <w:lang w:val="en-US"/>
       </w:rPr>
       <w:tab/>
-      <w:t xml:space="preserve">Hakim </w:t>
+      <w:t>Hakim B</w:t>
     </w:r>
-    <w:proofErr w:type="spellStart"/>
     <w:r>
       <w:rPr>
         <w:color w:val="000000"/>
         <w:lang w:val="en-US"/>
       </w:rPr>
-      <w:t>B</w:t>
-    </w:r>
-    <w:r>
-      <w:rPr>
-        <w:color w:val="000000"/>
-        <w:lang w:val="en-US"/>
-      </w:rPr>
-      <w:t>alestrieri</w:t>
-    </w:r>
-    <w:proofErr w:type="spellEnd"/>
-    <w:r>
-      <w:rPr>
-        <w:color w:val="000000"/>
-        <w:lang w:val="en-US"/>
-      </w:rPr>
-      <w:t xml:space="preserve"> &amp; Christian Gomes</w:t>
+      <w:t>alestrieri &amp; Christian Gomes</w:t>
     </w:r>
     <w:r>
       <w:rPr>
@@ -5028,7 +4863,7 @@
 </file>
 
 <file path=word/header2.xml><?xml version="1.0" encoding="utf-8"?>
-<w:hdr xmlns:wpc="http://schemas.microsoft.com/office/word/2010/wordprocessingCanvas" xmlns:cx="http://schemas.microsoft.com/office/drawing/2014/chartex" xmlns:cx1="http://schemas.microsoft.com/office/drawing/2015/9/8/chartex" xmlns:cx2="http://schemas.microsoft.com/office/drawing/2015/10/21/chartex" xmlns:cx3="http://schemas.microsoft.com/office/drawing/2016/5/9/chartex" xmlns:cx4="http://schemas.microsoft.com/office/drawing/2016/5/10/chartex" xmlns:cx5="http://schemas.microsoft.com/office/drawing/2016/5/11/chartex" xmlns:cx6="http://schemas.microsoft.com/office/drawing/2016/5/12/chartex" xmlns:cx7="http://schemas.microsoft.com/office/drawing/2016/5/13/chartex" xmlns:cx8="http://schemas.microsoft.com/office/drawing/2016/5/14/chartex" xmlns:mc="http://schemas.openxmlformats.org/markup-compatibility/2006" xmlns:aink="http://schemas.microsoft.com/office/drawing/2016/ink" xmlns:am3d="http://schemas.microsoft.com/office/drawing/2017/model3d" xmlns:o="urn:schemas-microsoft-com:office:office" xmlns:r="http://schemas.openxmlformats.org/officeDocument/2006/relationships" xmlns:m="http://schemas.openxmlformats.org/officeDocument/2006/math" xmlns:v="urn:schemas-microsoft-com:vml" xmlns:wp14="http://schemas.microsoft.com/office/word/2010/wordprocessingDrawing" xmlns:wp="http://schemas.openxmlformats.org/drawingml/2006/wordprocessingDrawing" xmlns:w10="urn:schemas-microsoft-com:office:word" xmlns:w="http://schemas.openxmlformats.org/wordprocessingml/2006/main" xmlns:w14="http://schemas.microsoft.com/office/word/2010/wordml" xmlns:w15="http://schemas.microsoft.com/office/word/2012/wordml" xmlns:w16cex="http://schemas.microsoft.com/office/word/2018/wordml/cex" xmlns:w16cid="http://schemas.microsoft.com/office/word/2016/wordml/cid" xmlns:w16="http://schemas.microsoft.com/office/word/2018/wordml" xmlns:w16se="http://schemas.microsoft.com/office/word/2015/wordml/symex" xmlns:wpg="http://schemas.microsoft.com/office/word/2010/wordprocessingGroup" xmlns:wpi="http://schemas.microsoft.com/office/word/2010/wordprocessingInk" xmlns:wne="http://schemas.microsoft.com/office/word/2006/wordml" xmlns:wps="http://schemas.microsoft.com/office/word/2010/wordprocessingShape" mc:Ignorable="w14 w15 w16se w16cid w16 w16cex wp14">
+<w:hdr xmlns:wpc="http://schemas.microsoft.com/office/word/2010/wordprocessingCanvas" xmlns:cx="http://schemas.microsoft.com/office/drawing/2014/chartex" xmlns:cx1="http://schemas.microsoft.com/office/drawing/2015/9/8/chartex" xmlns:cx2="http://schemas.microsoft.com/office/drawing/2015/10/21/chartex" xmlns:cx3="http://schemas.microsoft.com/office/drawing/2016/5/9/chartex" xmlns:cx4="http://schemas.microsoft.com/office/drawing/2016/5/10/chartex" xmlns:cx5="http://schemas.microsoft.com/office/drawing/2016/5/11/chartex" xmlns:cx6="http://schemas.microsoft.com/office/drawing/2016/5/12/chartex" xmlns:cx7="http://schemas.microsoft.com/office/drawing/2016/5/13/chartex" xmlns:cx8="http://schemas.microsoft.com/office/drawing/2016/5/14/chartex" xmlns:mc="http://schemas.openxmlformats.org/markup-compatibility/2006" xmlns:aink="http://schemas.microsoft.com/office/drawing/2016/ink" xmlns:am3d="http://schemas.microsoft.com/office/drawing/2017/model3d" xmlns:o="urn:schemas-microsoft-com:office:office" xmlns:r="http://schemas.openxmlformats.org/officeDocument/2006/relationships" xmlns:m="http://schemas.openxmlformats.org/officeDocument/2006/math" xmlns:v="urn:schemas-microsoft-com:vml" xmlns:wp14="http://schemas.microsoft.com/office/word/2010/wordprocessingDrawing" xmlns:wp="http://schemas.openxmlformats.org/drawingml/2006/wordprocessingDrawing" xmlns:w10="urn:schemas-microsoft-com:office:word" xmlns:w="http://schemas.openxmlformats.org/wordprocessingml/2006/main" xmlns:w14="http://schemas.microsoft.com/office/word/2010/wordml" xmlns:w15="http://schemas.microsoft.com/office/word/2012/wordml" xmlns:w16cid="http://schemas.microsoft.com/office/word/2016/wordml/cid" xmlns:w16se="http://schemas.microsoft.com/office/word/2015/wordml/symex" xmlns:wpg="http://schemas.microsoft.com/office/word/2010/wordprocessingGroup" xmlns:wpi="http://schemas.microsoft.com/office/word/2010/wordprocessingInk" xmlns:wne="http://schemas.microsoft.com/office/word/2006/wordml" xmlns:wps="http://schemas.microsoft.com/office/word/2010/wordprocessingShape" mc:Ignorable="w14 w15 w16se w16cid wp14">
   <w:p>
     <w:pPr>
       <w:pBdr>
@@ -5126,7 +4961,7 @@
 </file>
 
 <file path=word/numbering.xml><?xml version="1.0" encoding="utf-8"?>
-<w:numbering xmlns:wpc="http://schemas.microsoft.com/office/word/2010/wordprocessingCanvas" xmlns:cx="http://schemas.microsoft.com/office/drawing/2014/chartex" xmlns:cx1="http://schemas.microsoft.com/office/drawing/2015/9/8/chartex" xmlns:cx2="http://schemas.microsoft.com/office/drawing/2015/10/21/chartex" xmlns:cx3="http://schemas.microsoft.com/office/drawing/2016/5/9/chartex" xmlns:cx4="http://schemas.microsoft.com/office/drawing/2016/5/10/chartex" xmlns:cx5="http://schemas.microsoft.com/office/drawing/2016/5/11/chartex" xmlns:cx6="http://schemas.microsoft.com/office/drawing/2016/5/12/chartex" xmlns:cx7="http://schemas.microsoft.com/office/drawing/2016/5/13/chartex" xmlns:cx8="http://schemas.microsoft.com/office/drawing/2016/5/14/chartex" xmlns:mc="http://schemas.openxmlformats.org/markup-compatibility/2006" xmlns:aink="http://schemas.microsoft.com/office/drawing/2016/ink" xmlns:am3d="http://schemas.microsoft.com/office/drawing/2017/model3d" xmlns:o="urn:schemas-microsoft-com:office:office" xmlns:r="http://schemas.openxmlformats.org/officeDocument/2006/relationships" xmlns:m="http://schemas.openxmlformats.org/officeDocument/2006/math" xmlns:v="urn:schemas-microsoft-com:vml" xmlns:wp14="http://schemas.microsoft.com/office/word/2010/wordprocessingDrawing" xmlns:wp="http://schemas.openxmlformats.org/drawingml/2006/wordprocessingDrawing" xmlns:w10="urn:schemas-microsoft-com:office:word" xmlns:w="http://schemas.openxmlformats.org/wordprocessingml/2006/main" xmlns:w14="http://schemas.microsoft.com/office/word/2010/wordml" xmlns:w15="http://schemas.microsoft.com/office/word/2012/wordml" xmlns:w16cex="http://schemas.microsoft.com/office/word/2018/wordml/cex" xmlns:w16cid="http://schemas.microsoft.com/office/word/2016/wordml/cid" xmlns:w16="http://schemas.microsoft.com/office/word/2018/wordml" xmlns:w16se="http://schemas.microsoft.com/office/word/2015/wordml/symex" xmlns:wpg="http://schemas.microsoft.com/office/word/2010/wordprocessingGroup" xmlns:wpi="http://schemas.microsoft.com/office/word/2010/wordprocessingInk" xmlns:wne="http://schemas.microsoft.com/office/word/2006/wordml" xmlns:wps="http://schemas.microsoft.com/office/word/2010/wordprocessingShape" mc:Ignorable="w14 w15 w16se w16cid w16 w16cex wp14">
+<w:numbering xmlns:wpc="http://schemas.microsoft.com/office/word/2010/wordprocessingCanvas" xmlns:cx="http://schemas.microsoft.com/office/drawing/2014/chartex" xmlns:cx1="http://schemas.microsoft.com/office/drawing/2015/9/8/chartex" xmlns:cx2="http://schemas.microsoft.com/office/drawing/2015/10/21/chartex" xmlns:cx3="http://schemas.microsoft.com/office/drawing/2016/5/9/chartex" xmlns:cx4="http://schemas.microsoft.com/office/drawing/2016/5/10/chartex" xmlns:cx5="http://schemas.microsoft.com/office/drawing/2016/5/11/chartex" xmlns:cx6="http://schemas.microsoft.com/office/drawing/2016/5/12/chartex" xmlns:cx7="http://schemas.microsoft.com/office/drawing/2016/5/13/chartex" xmlns:cx8="http://schemas.microsoft.com/office/drawing/2016/5/14/chartex" xmlns:mc="http://schemas.openxmlformats.org/markup-compatibility/2006" xmlns:aink="http://schemas.microsoft.com/office/drawing/2016/ink" xmlns:am3d="http://schemas.microsoft.com/office/drawing/2017/model3d" xmlns:o="urn:schemas-microsoft-com:office:office" xmlns:r="http://schemas.openxmlformats.org/officeDocument/2006/relationships" xmlns:m="http://schemas.openxmlformats.org/officeDocument/2006/math" xmlns:v="urn:schemas-microsoft-com:vml" xmlns:wp14="http://schemas.microsoft.com/office/word/2010/wordprocessingDrawing" xmlns:wp="http://schemas.openxmlformats.org/drawingml/2006/wordprocessingDrawing" xmlns:w10="urn:schemas-microsoft-com:office:word" xmlns:w="http://schemas.openxmlformats.org/wordprocessingml/2006/main" xmlns:w14="http://schemas.microsoft.com/office/word/2010/wordml" xmlns:w15="http://schemas.microsoft.com/office/word/2012/wordml" xmlns:w16cid="http://schemas.microsoft.com/office/word/2016/wordml/cid" xmlns:w16se="http://schemas.microsoft.com/office/word/2015/wordml/symex" xmlns:wpg="http://schemas.microsoft.com/office/word/2010/wordprocessingGroup" xmlns:wpi="http://schemas.microsoft.com/office/word/2010/wordprocessingInk" xmlns:wne="http://schemas.microsoft.com/office/word/2006/wordml" xmlns:wps="http://schemas.microsoft.com/office/word/2010/wordprocessingShape" mc:Ignorable="w14 w15 w16se w16cid wp14">
   <w:abstractNum w:abstractNumId="0" w15:restartNumberingAfterBreak="0">
     <w:nsid w:val="070A3AAE"/>
     <w:multiLevelType w:val="hybridMultilevel"/>
@@ -9034,7 +8869,7 @@
 </file>
 
 <file path=word/styles.xml><?xml version="1.0" encoding="utf-8"?>
-<w:styles xmlns:mc="http://schemas.openxmlformats.org/markup-compatibility/2006" xmlns:r="http://schemas.openxmlformats.org/officeDocument/2006/relationships" xmlns:w="http://schemas.openxmlformats.org/wordprocessingml/2006/main" xmlns:w14="http://schemas.microsoft.com/office/word/2010/wordml" xmlns:w15="http://schemas.microsoft.com/office/word/2012/wordml" xmlns:w16cex="http://schemas.microsoft.com/office/word/2018/wordml/cex" xmlns:w16cid="http://schemas.microsoft.com/office/word/2016/wordml/cid" xmlns:w16="http://schemas.microsoft.com/office/word/2018/wordml" xmlns:w16se="http://schemas.microsoft.com/office/word/2015/wordml/symex" mc:Ignorable="w14 w15 w16se w16cid w16 w16cex">
+<w:styles xmlns:mc="http://schemas.openxmlformats.org/markup-compatibility/2006" xmlns:r="http://schemas.openxmlformats.org/officeDocument/2006/relationships" xmlns:w="http://schemas.openxmlformats.org/wordprocessingml/2006/main" xmlns:w14="http://schemas.microsoft.com/office/word/2010/wordml" xmlns:w15="http://schemas.microsoft.com/office/word/2012/wordml" xmlns:w16cid="http://schemas.microsoft.com/office/word/2016/wordml/cid" xmlns:w16se="http://schemas.microsoft.com/office/word/2015/wordml/symex" mc:Ignorable="w14 w15 w16se w16cid">
   <w:docDefaults>
     <w:rPrDefault>
       <w:rPr>
@@ -9050,7 +8885,7 @@
       </w:pPr>
     </w:pPrDefault>
   </w:docDefaults>
-  <w:latentStyles w:defLockedState="0" w:defUIPriority="99" w:defSemiHidden="0" w:defUnhideWhenUsed="0" w:defQFormat="0" w:count="376">
+  <w:latentStyles w:defLockedState="0" w:defUIPriority="99" w:defSemiHidden="0" w:defUnhideWhenUsed="0" w:defQFormat="0" w:count="377">
     <w:lsdException w:name="Normal" w:uiPriority="0" w:qFormat="1"/>
     <w:lsdException w:name="heading 1" w:uiPriority="9" w:qFormat="1"/>
     <w:lsdException w:name="heading 2" w:semiHidden="1" w:uiPriority="9" w:unhideWhenUsed="1" w:qFormat="1"/>
@@ -9156,7 +8991,6 @@
     <w:lsdException w:name="HTML Sample" w:semiHidden="1" w:unhideWhenUsed="1"/>
     <w:lsdException w:name="HTML Typewriter" w:semiHidden="1" w:unhideWhenUsed="1"/>
     <w:lsdException w:name="HTML Variable" w:semiHidden="1" w:unhideWhenUsed="1"/>
-    <w:lsdException w:name="Normal Table" w:semiHidden="1" w:unhideWhenUsed="1"/>
     <w:lsdException w:name="annotation subject" w:semiHidden="1" w:unhideWhenUsed="1"/>
     <w:lsdException w:name="No List" w:semiHidden="1" w:unhideWhenUsed="1"/>
     <w:lsdException w:name="Outline List 1" w:semiHidden="1" w:unhideWhenUsed="1"/>
@@ -9203,10 +9037,8 @@
     <w:lsdException w:name="Table Subtle 2" w:semiHidden="1" w:unhideWhenUsed="1"/>
     <w:lsdException w:name="Table Web 1" w:semiHidden="1" w:unhideWhenUsed="1"/>
     <w:lsdException w:name="Table Web 2" w:semiHidden="1" w:unhideWhenUsed="1"/>
-    <w:lsdException w:name="Table Web 3" w:semiHidden="1" w:unhideWhenUsed="1"/>
     <w:lsdException w:name="Balloon Text" w:semiHidden="1" w:unhideWhenUsed="1"/>
     <w:lsdException w:name="Table Grid" w:uiPriority="0"/>
-    <w:lsdException w:name="Table Theme" w:semiHidden="1" w:unhideWhenUsed="1"/>
     <w:lsdException w:name="Placeholder Text" w:semiHidden="1"/>
     <w:lsdException w:name="No Spacing" w:uiPriority="1" w:qFormat="1"/>
     <w:lsdException w:name="Light Shading" w:uiPriority="60"/>
@@ -9427,6 +9259,7 @@
     <w:lsdException w:name="Hashtag" w:semiHidden="1" w:unhideWhenUsed="1"/>
     <w:lsdException w:name="Unresolved Mention" w:semiHidden="1" w:unhideWhenUsed="1"/>
     <w:lsdException w:name="Smart Link" w:semiHidden="1" w:unhideWhenUsed="1"/>
+    <w:lsdException w:name="Smart Link Error" w:semiHidden="1" w:unhideWhenUsed="1"/>
   </w:latentStyles>
   <w:style w:type="paragraph" w:default="1" w:styleId="Normal">
     <w:name w:val="Normal"/>
@@ -10714,28 +10547,28 @@
 </file>
 
 <file path=customXml/item1.xml><?xml version="1.0" encoding="utf-8"?>
-<b:Sources xmlns:b="http://schemas.openxmlformats.org/officeDocument/2006/bibliography" xmlns="http://schemas.openxmlformats.org/officeDocument/2006/bibliography" SelectedStyle="\APASixthEditionOfficeOnline.xsl" StyleName="APA" Version="6"/>
-</file>
-
-<file path=customXml/item2.xml><?xml version="1.0" encoding="utf-8"?>
 <go:gDocsCustomXmlDataStorage xmlns:go="http://customooxmlschemas.google.com/" xmlns:r="http://schemas.openxmlformats.org/officeDocument/2006/relationships">
   <go:docsCustomData xmlns:go="http://customooxmlschemas.google.com/" roundtripDataSignature="AMtx7mjYTA/kBMgQAqLIJ2aNGBrFUvl07Q==">AMUW2mUcZJ7/sssdzwqV1X0T43juRk+/oyXeOqSOKi7aybh8d9rGtB/VFn0BMl119WN3uJZVGGwfvPAD/7csje2qcDqSMvoRNJgCE3hyghNVP6hZ6m/mT9UOrOWlJJjmGdZKdlVURz1dxplnIyYrjC7rJVOkCqZH/iNtmEOB+VL7ii8gPFoC/dFy2nL4+9fA076oS73TdPCxc1n1550lPdZQ3dnnm2B3n9bsi+6Dt0Qp1C4BKDeX+KmXcL7njf3EqVhbFcZ2vg5uX1RDhjlAlTXAD9IB60DWEi92mABDdaVwEK/Obcf790CVjDtKcWyAcQ241J5M0fDf4dSEPpqVVlZAh8bIyS9lUr8zYYt88JlIUrQBR2o1t7HzqplA6OjHkx2HYOEJe8HBYqJkwTa0LbuQbV/MKvJ/2VsLUafmhHBJ9gpeHukR2v6w6dOQqBshD0B4saALd83U</go:docsCustomData>
 </go:gDocsCustomXmlDataStorage>
 </file>
 
-<file path=customXml/itemProps1.xml><?xml version="1.0" encoding="utf-8"?>
-<ds:datastoreItem xmlns:ds="http://schemas.openxmlformats.org/officeDocument/2006/customXml" ds:itemID="{736AF0EB-CE5B-4DED-AFEF-F5F6DF463778}">
-  <ds:schemaRefs>
-    <ds:schemaRef ds:uri="http://schemas.openxmlformats.org/officeDocument/2006/bibliography"/>
-  </ds:schemaRefs>
-</ds:datastoreItem>
+<file path=customXml/item2.xml><?xml version="1.0" encoding="utf-8"?>
+<b:Sources xmlns:b="http://schemas.openxmlformats.org/officeDocument/2006/bibliography" xmlns="http://schemas.openxmlformats.org/officeDocument/2006/bibliography" SelectedStyle="\APASixthEditionOfficeOnline.xsl" StyleName="APA" Version="6"/>
 </file>
 
-<file path=customXml/itemProps2.xml><?xml version="1.0" encoding="utf-8"?>
+<file path=customXml/itemProps1.xml><?xml version="1.0" encoding="utf-8"?>
 <ds:datastoreItem xmlns:ds="http://schemas.openxmlformats.org/officeDocument/2006/customXml" ds:itemID="{11111111-1234-1234-1234-123412341234}">
   <ds:schemaRefs>
     <ds:schemaRef ds:uri="http://customooxmlschemas.google.com/"/>
     <ds:schemaRef ds:uri="http://schemas.openxmlformats.org/officeDocument/2006/relationships"/>
   </ds:schemaRefs>
 </ds:datastoreItem>
+</file>
+
+<file path=customXml/itemProps2.xml><?xml version="1.0" encoding="utf-8"?>
+<ds:datastoreItem xmlns:ds="http://schemas.openxmlformats.org/officeDocument/2006/customXml" ds:itemID="{B0BE4459-ADF1-46AC-A0C0-63072F9F2FEB}">
+  <ds:schemaRefs>
+    <ds:schemaRef ds:uri="http://schemas.openxmlformats.org/officeDocument/2006/bibliography"/>
+  </ds:schemaRefs>
+</ds:datastoreItem>
 </file>
</xml_diff>